<commit_message>
Actualizacion de archivos despues de Feedback semana 4
</commit_message>
<xml_diff>
--- a/M2 semana_4 backend/Ejercicios de Normalizacion.docx
+++ b/M2 semana_4 backend/Ejercicios de Normalizacion.docx
@@ -1101,11 +1101,11 @@
     </w:p>
     <w:p>
       <w:r>
-        <w:t>Cada col</w:t>
-      </w:r>
-      <w:proofErr w:type="spellStart"/>
-      <w:r>
-        <w:t>umna</w:t>
+        <w:t xml:space="preserve">Cada </w:t>
+      </w:r>
+      <w:proofErr w:type="spellStart"/>
+      <w:r>
+        <w:t>columna</w:t>
       </w:r>
       <w:proofErr w:type="spellEnd"/>
       <w:r>
@@ -8754,11 +8754,11 @@
     </w:p>
     <w:p>
       <w:r>
-        <w:t>Cada col</w:t>
-      </w:r>
-      <w:proofErr w:type="spellStart"/>
-      <w:r>
-        <w:t>umna</w:t>
+        <w:t xml:space="preserve">Cada </w:t>
+      </w:r>
+      <w:proofErr w:type="spellStart"/>
+      <w:r>
+        <w:t>columna</w:t>
       </w:r>
       <w:proofErr w:type="spellEnd"/>
       <w:r>
@@ -14167,6 +14167,3449 @@
         <w:t xml:space="preserve"> CAR_OWNERS. </w:t>
       </w:r>
     </w:p>
+    <w:p/>
+    <w:p/>
+    <w:p>
+      <w:pPr>
+        <w:rPr>
+          <w:b/>
+          <w:bCs/>
+        </w:rPr>
+      </w:pPr>
+    </w:p>
+    <w:p>
+      <w:pPr>
+        <w:rPr>
+          <w:b/>
+          <w:bCs/>
+        </w:rPr>
+      </w:pPr>
+    </w:p>
+    <w:p>
+      <w:pPr>
+        <w:rPr>
+          <w:b/>
+          <w:bCs/>
+        </w:rPr>
+      </w:pPr>
+    </w:p>
+    <w:p>
+      <w:pPr>
+        <w:rPr>
+          <w:b/>
+          <w:bCs/>
+        </w:rPr>
+      </w:pPr>
+    </w:p>
+    <w:p>
+      <w:pPr>
+        <w:rPr>
+          <w:b/>
+          <w:bCs/>
+        </w:rPr>
+      </w:pPr>
+      <w:r>
+        <w:rPr>
+          <w:b/>
+          <w:bCs/>
+        </w:rPr>
+        <w:lastRenderedPageBreak/>
+        <w:t xml:space="preserve">Revision de </w:t>
+      </w:r>
+      <w:proofErr w:type="spellStart"/>
+      <w:r>
+        <w:rPr>
+          <w:b/>
+          <w:bCs/>
+        </w:rPr>
+        <w:t>Tabla</w:t>
+      </w:r>
+      <w:proofErr w:type="spellEnd"/>
+      <w:r>
+        <w:rPr>
+          <w:b/>
+          <w:bCs/>
+        </w:rPr>
+        <w:t xml:space="preserve"> </w:t>
+      </w:r>
+      <w:r>
+        <w:rPr>
+          <w:b/>
+          <w:bCs/>
+        </w:rPr>
+        <w:t>Cars</w:t>
+      </w:r>
+    </w:p>
+    <w:p>
+      <w:proofErr w:type="spellStart"/>
+      <w:r>
+        <w:rPr>
+          <w:b/>
+          <w:bCs/>
+        </w:rPr>
+        <w:t>Tabla</w:t>
+      </w:r>
+      <w:proofErr w:type="spellEnd"/>
+      <w:r>
+        <w:rPr>
+          <w:b/>
+          <w:bCs/>
+        </w:rPr>
+        <w:t xml:space="preserve"> actual</w:t>
+      </w:r>
+      <w:r>
+        <w:rPr>
+          <w:b/>
+          <w:bCs/>
+        </w:rPr>
+        <w:t xml:space="preserve">: </w:t>
+      </w:r>
+      <w:proofErr w:type="spellStart"/>
+      <w:r>
+        <w:t>Cumple</w:t>
+      </w:r>
+      <w:proofErr w:type="spellEnd"/>
+      <w:r>
+        <w:t xml:space="preserve"> 3FN </w:t>
+      </w:r>
+      <w:proofErr w:type="spellStart"/>
+      <w:r>
+        <w:t>pero</w:t>
+      </w:r>
+      <w:proofErr w:type="spellEnd"/>
+      <w:r>
+        <w:t xml:space="preserve"> no es </w:t>
+      </w:r>
+      <w:proofErr w:type="spellStart"/>
+      <w:r>
+        <w:t>recomendable</w:t>
+      </w:r>
+      <w:proofErr w:type="spellEnd"/>
+      <w:r>
+        <w:t xml:space="preserve"> para </w:t>
+      </w:r>
+      <w:r>
+        <w:t xml:space="preserve">gran </w:t>
+      </w:r>
+      <w:proofErr w:type="spellStart"/>
+      <w:r>
+        <w:t>escala</w:t>
+      </w:r>
+      <w:proofErr w:type="spellEnd"/>
+      <w:r>
+        <w:t xml:space="preserve"> de </w:t>
+      </w:r>
+      <w:proofErr w:type="spellStart"/>
+      <w:r>
+        <w:t>informacion</w:t>
+      </w:r>
+      <w:proofErr w:type="spellEnd"/>
+    </w:p>
+    <w:tbl>
+      <w:tblPr>
+        <w:tblW w:w="5320" w:type="dxa"/>
+        <w:tblLook w:val="04A0" w:firstRow="1" w:lastRow="0" w:firstColumn="1" w:lastColumn="0" w:noHBand="0" w:noVBand="1"/>
+      </w:tblPr>
+      <w:tblGrid>
+        <w:gridCol w:w="1355"/>
+        <w:gridCol w:w="1085"/>
+        <w:gridCol w:w="840"/>
+        <w:gridCol w:w="900"/>
+        <w:gridCol w:w="1200"/>
+      </w:tblGrid>
+      <w:tr>
+        <w:trPr>
+          <w:trHeight w:val="290"/>
+        </w:trPr>
+        <w:tc>
+          <w:tcPr>
+            <w:tcW w:w="1300" w:type="dxa"/>
+            <w:tcBorders>
+              <w:top w:val="single" w:sz="4" w:space="0" w:color="auto"/>
+              <w:left w:val="single" w:sz="4" w:space="0" w:color="auto"/>
+              <w:bottom w:val="single" w:sz="4" w:space="0" w:color="auto"/>
+              <w:right w:val="single" w:sz="4" w:space="0" w:color="auto"/>
+            </w:tcBorders>
+            <w:noWrap/>
+            <w:vAlign w:val="bottom"/>
+            <w:hideMark/>
+          </w:tcPr>
+          <w:p>
+            <w:pPr>
+              <w:spacing w:after="0" w:line="240" w:lineRule="auto"/>
+              <w:rPr>
+                <w:rFonts w:ascii="Calibri" w:eastAsia="Times New Roman" w:hAnsi="Calibri" w:cs="Calibri"/>
+                <w:b/>
+                <w:bCs/>
+                <w:color w:val="000000"/>
+                <w:kern w:val="0"/>
+                <w:sz w:val="22"/>
+                <w:szCs w:val="22"/>
+                <w14:ligatures w14:val="none"/>
+              </w:rPr>
+            </w:pPr>
+            <w:r>
+              <w:rPr>
+                <w:rFonts w:ascii="Calibri" w:eastAsia="Times New Roman" w:hAnsi="Calibri" w:cs="Calibri"/>
+                <w:b/>
+                <w:bCs/>
+                <w:color w:val="000000"/>
+                <w:kern w:val="0"/>
+                <w:sz w:val="22"/>
+                <w:szCs w:val="22"/>
+                <w14:ligatures w14:val="none"/>
+              </w:rPr>
+              <w:t xml:space="preserve">VIN        </w:t>
+            </w:r>
+          </w:p>
+        </w:tc>
+        <w:tc>
+          <w:tcPr>
+            <w:tcW w:w="1080" w:type="dxa"/>
+            <w:tcBorders>
+              <w:top w:val="single" w:sz="4" w:space="0" w:color="auto"/>
+              <w:left w:val="nil"/>
+              <w:bottom w:val="single" w:sz="4" w:space="0" w:color="auto"/>
+              <w:right w:val="single" w:sz="4" w:space="0" w:color="auto"/>
+            </w:tcBorders>
+            <w:noWrap/>
+            <w:vAlign w:val="bottom"/>
+            <w:hideMark/>
+          </w:tcPr>
+          <w:p>
+            <w:pPr>
+              <w:spacing w:after="0" w:line="240" w:lineRule="auto"/>
+              <w:rPr>
+                <w:rFonts w:ascii="Calibri" w:eastAsia="Times New Roman" w:hAnsi="Calibri" w:cs="Calibri"/>
+                <w:b/>
+                <w:bCs/>
+                <w:color w:val="000000"/>
+                <w:kern w:val="0"/>
+                <w:sz w:val="22"/>
+                <w:szCs w:val="22"/>
+                <w14:ligatures w14:val="none"/>
+              </w:rPr>
+            </w:pPr>
+            <w:r>
+              <w:rPr>
+                <w:rFonts w:ascii="Calibri" w:eastAsia="Times New Roman" w:hAnsi="Calibri" w:cs="Calibri"/>
+                <w:b/>
+                <w:bCs/>
+                <w:color w:val="000000"/>
+                <w:kern w:val="0"/>
+                <w:sz w:val="22"/>
+                <w:szCs w:val="22"/>
+                <w14:ligatures w14:val="none"/>
+              </w:rPr>
+              <w:t xml:space="preserve"> Make      </w:t>
+            </w:r>
+          </w:p>
+        </w:tc>
+        <w:tc>
+          <w:tcPr>
+            <w:tcW w:w="840" w:type="dxa"/>
+            <w:tcBorders>
+              <w:top w:val="single" w:sz="4" w:space="0" w:color="auto"/>
+              <w:left w:val="nil"/>
+              <w:bottom w:val="single" w:sz="4" w:space="0" w:color="auto"/>
+              <w:right w:val="single" w:sz="4" w:space="0" w:color="auto"/>
+            </w:tcBorders>
+            <w:noWrap/>
+            <w:vAlign w:val="bottom"/>
+            <w:hideMark/>
+          </w:tcPr>
+          <w:p>
+            <w:pPr>
+              <w:spacing w:after="0" w:line="240" w:lineRule="auto"/>
+              <w:rPr>
+                <w:rFonts w:ascii="Calibri" w:eastAsia="Times New Roman" w:hAnsi="Calibri" w:cs="Calibri"/>
+                <w:b/>
+                <w:bCs/>
+                <w:color w:val="000000"/>
+                <w:kern w:val="0"/>
+                <w:sz w:val="22"/>
+                <w:szCs w:val="22"/>
+                <w14:ligatures w14:val="none"/>
+              </w:rPr>
+            </w:pPr>
+            <w:r>
+              <w:rPr>
+                <w:rFonts w:ascii="Calibri" w:eastAsia="Times New Roman" w:hAnsi="Calibri" w:cs="Calibri"/>
+                <w:b/>
+                <w:bCs/>
+                <w:color w:val="000000"/>
+                <w:kern w:val="0"/>
+                <w:sz w:val="22"/>
+                <w:szCs w:val="22"/>
+                <w14:ligatures w14:val="none"/>
+              </w:rPr>
+              <w:t xml:space="preserve"> Model  </w:t>
+            </w:r>
+          </w:p>
+        </w:tc>
+        <w:tc>
+          <w:tcPr>
+            <w:tcW w:w="900" w:type="dxa"/>
+            <w:tcBorders>
+              <w:top w:val="single" w:sz="4" w:space="0" w:color="auto"/>
+              <w:left w:val="nil"/>
+              <w:bottom w:val="single" w:sz="4" w:space="0" w:color="auto"/>
+              <w:right w:val="single" w:sz="4" w:space="0" w:color="auto"/>
+            </w:tcBorders>
+            <w:noWrap/>
+            <w:vAlign w:val="bottom"/>
+            <w:hideMark/>
+          </w:tcPr>
+          <w:p>
+            <w:pPr>
+              <w:spacing w:after="0" w:line="240" w:lineRule="auto"/>
+              <w:rPr>
+                <w:rFonts w:ascii="Calibri" w:eastAsia="Times New Roman" w:hAnsi="Calibri" w:cs="Calibri"/>
+                <w:b/>
+                <w:bCs/>
+                <w:color w:val="000000"/>
+                <w:kern w:val="0"/>
+                <w:sz w:val="22"/>
+                <w:szCs w:val="22"/>
+                <w14:ligatures w14:val="none"/>
+              </w:rPr>
+            </w:pPr>
+            <w:r>
+              <w:rPr>
+                <w:rFonts w:ascii="Calibri" w:eastAsia="Times New Roman" w:hAnsi="Calibri" w:cs="Calibri"/>
+                <w:b/>
+                <w:bCs/>
+                <w:color w:val="000000"/>
+                <w:kern w:val="0"/>
+                <w:sz w:val="22"/>
+                <w:szCs w:val="22"/>
+                <w14:ligatures w14:val="none"/>
+              </w:rPr>
+              <w:t xml:space="preserve"> Year </w:t>
+            </w:r>
+          </w:p>
+        </w:tc>
+        <w:tc>
+          <w:tcPr>
+            <w:tcW w:w="1200" w:type="dxa"/>
+            <w:tcBorders>
+              <w:top w:val="single" w:sz="4" w:space="0" w:color="auto"/>
+              <w:left w:val="nil"/>
+              <w:bottom w:val="single" w:sz="4" w:space="0" w:color="auto"/>
+              <w:right w:val="single" w:sz="4" w:space="0" w:color="auto"/>
+            </w:tcBorders>
+            <w:noWrap/>
+            <w:vAlign w:val="bottom"/>
+            <w:hideMark/>
+          </w:tcPr>
+          <w:p>
+            <w:pPr>
+              <w:spacing w:after="0" w:line="240" w:lineRule="auto"/>
+              <w:rPr>
+                <w:rFonts w:ascii="Calibri" w:eastAsia="Times New Roman" w:hAnsi="Calibri" w:cs="Calibri"/>
+                <w:b/>
+                <w:bCs/>
+                <w:color w:val="000000"/>
+                <w:kern w:val="0"/>
+                <w:sz w:val="22"/>
+                <w:szCs w:val="22"/>
+                <w14:ligatures w14:val="none"/>
+              </w:rPr>
+            </w:pPr>
+            <w:r>
+              <w:rPr>
+                <w:rFonts w:ascii="Calibri" w:eastAsia="Times New Roman" w:hAnsi="Calibri" w:cs="Calibri"/>
+                <w:b/>
+                <w:bCs/>
+                <w:color w:val="000000"/>
+                <w:kern w:val="0"/>
+                <w:sz w:val="22"/>
+                <w:szCs w:val="22"/>
+                <w14:ligatures w14:val="none"/>
+              </w:rPr>
+              <w:t xml:space="preserve"> Color</w:t>
+            </w:r>
+          </w:p>
+        </w:tc>
+      </w:tr>
+      <w:tr>
+        <w:trPr>
+          <w:trHeight w:val="290"/>
+        </w:trPr>
+        <w:tc>
+          <w:tcPr>
+            <w:tcW w:w="1300" w:type="dxa"/>
+            <w:tcBorders>
+              <w:top w:val="nil"/>
+              <w:left w:val="single" w:sz="4" w:space="0" w:color="auto"/>
+              <w:bottom w:val="single" w:sz="4" w:space="0" w:color="auto"/>
+              <w:right w:val="single" w:sz="4" w:space="0" w:color="auto"/>
+            </w:tcBorders>
+            <w:noWrap/>
+            <w:vAlign w:val="bottom"/>
+            <w:hideMark/>
+          </w:tcPr>
+          <w:p>
+            <w:pPr>
+              <w:spacing w:after="0" w:line="240" w:lineRule="auto"/>
+              <w:rPr>
+                <w:rFonts w:ascii="Calibri" w:eastAsia="Times New Roman" w:hAnsi="Calibri" w:cs="Calibri"/>
+                <w:color w:val="000000"/>
+                <w:kern w:val="0"/>
+                <w:sz w:val="22"/>
+                <w:szCs w:val="22"/>
+                <w14:ligatures w14:val="none"/>
+              </w:rPr>
+            </w:pPr>
+            <w:r>
+              <w:rPr>
+                <w:rFonts w:ascii="Calibri" w:eastAsia="Times New Roman" w:hAnsi="Calibri" w:cs="Calibri"/>
+                <w:color w:val="000000"/>
+                <w:kern w:val="0"/>
+                <w:sz w:val="22"/>
+                <w:szCs w:val="22"/>
+                <w14:ligatures w14:val="none"/>
+              </w:rPr>
+              <w:t>1HGCM</w:t>
+            </w:r>
+            <w:proofErr w:type="gramStart"/>
+            <w:r>
+              <w:rPr>
+                <w:rFonts w:ascii="Calibri" w:eastAsia="Times New Roman" w:hAnsi="Calibri" w:cs="Calibri"/>
+                <w:color w:val="000000"/>
+                <w:kern w:val="0"/>
+                <w:sz w:val="22"/>
+                <w:szCs w:val="22"/>
+                <w14:ligatures w14:val="none"/>
+              </w:rPr>
+              <w:t>826..</w:t>
+            </w:r>
+            <w:proofErr w:type="gramEnd"/>
+            <w:r>
+              <w:rPr>
+                <w:rFonts w:ascii="Calibri" w:eastAsia="Times New Roman" w:hAnsi="Calibri" w:cs="Calibri"/>
+                <w:color w:val="000000"/>
+                <w:kern w:val="0"/>
+                <w:sz w:val="22"/>
+                <w:szCs w:val="22"/>
+                <w14:ligatures w14:val="none"/>
+              </w:rPr>
+              <w:t xml:space="preserve"> </w:t>
+            </w:r>
+          </w:p>
+        </w:tc>
+        <w:tc>
+          <w:tcPr>
+            <w:tcW w:w="1080" w:type="dxa"/>
+            <w:tcBorders>
+              <w:top w:val="nil"/>
+              <w:left w:val="nil"/>
+              <w:bottom w:val="single" w:sz="4" w:space="0" w:color="auto"/>
+              <w:right w:val="single" w:sz="4" w:space="0" w:color="auto"/>
+            </w:tcBorders>
+            <w:noWrap/>
+            <w:vAlign w:val="bottom"/>
+            <w:hideMark/>
+          </w:tcPr>
+          <w:p>
+            <w:pPr>
+              <w:spacing w:after="0" w:line="240" w:lineRule="auto"/>
+              <w:rPr>
+                <w:rFonts w:ascii="Calibri" w:eastAsia="Times New Roman" w:hAnsi="Calibri" w:cs="Calibri"/>
+                <w:color w:val="000000"/>
+                <w:kern w:val="0"/>
+                <w:sz w:val="22"/>
+                <w:szCs w:val="22"/>
+                <w14:ligatures w14:val="none"/>
+              </w:rPr>
+            </w:pPr>
+            <w:r>
+              <w:rPr>
+                <w:rFonts w:ascii="Calibri" w:eastAsia="Times New Roman" w:hAnsi="Calibri" w:cs="Calibri"/>
+                <w:color w:val="000000"/>
+                <w:kern w:val="0"/>
+                <w:sz w:val="22"/>
+                <w:szCs w:val="22"/>
+                <w14:ligatures w14:val="none"/>
+              </w:rPr>
+              <w:t xml:space="preserve"> Honda     </w:t>
+            </w:r>
+          </w:p>
+        </w:tc>
+        <w:tc>
+          <w:tcPr>
+            <w:tcW w:w="840" w:type="dxa"/>
+            <w:tcBorders>
+              <w:top w:val="nil"/>
+              <w:left w:val="nil"/>
+              <w:bottom w:val="single" w:sz="4" w:space="0" w:color="auto"/>
+              <w:right w:val="single" w:sz="4" w:space="0" w:color="auto"/>
+            </w:tcBorders>
+            <w:noWrap/>
+            <w:vAlign w:val="bottom"/>
+            <w:hideMark/>
+          </w:tcPr>
+          <w:p>
+            <w:pPr>
+              <w:spacing w:after="0" w:line="240" w:lineRule="auto"/>
+              <w:rPr>
+                <w:rFonts w:ascii="Calibri" w:eastAsia="Times New Roman" w:hAnsi="Calibri" w:cs="Calibri"/>
+                <w:color w:val="000000"/>
+                <w:kern w:val="0"/>
+                <w:sz w:val="22"/>
+                <w:szCs w:val="22"/>
+                <w14:ligatures w14:val="none"/>
+              </w:rPr>
+            </w:pPr>
+            <w:r>
+              <w:rPr>
+                <w:rFonts w:ascii="Calibri" w:eastAsia="Times New Roman" w:hAnsi="Calibri" w:cs="Calibri"/>
+                <w:color w:val="000000"/>
+                <w:kern w:val="0"/>
+                <w:sz w:val="22"/>
+                <w:szCs w:val="22"/>
+                <w14:ligatures w14:val="none"/>
+              </w:rPr>
+              <w:t xml:space="preserve"> Accord </w:t>
+            </w:r>
+          </w:p>
+        </w:tc>
+        <w:tc>
+          <w:tcPr>
+            <w:tcW w:w="900" w:type="dxa"/>
+            <w:tcBorders>
+              <w:top w:val="nil"/>
+              <w:left w:val="nil"/>
+              <w:bottom w:val="single" w:sz="4" w:space="0" w:color="auto"/>
+              <w:right w:val="single" w:sz="4" w:space="0" w:color="auto"/>
+            </w:tcBorders>
+            <w:noWrap/>
+            <w:vAlign w:val="bottom"/>
+            <w:hideMark/>
+          </w:tcPr>
+          <w:p>
+            <w:pPr>
+              <w:spacing w:after="0" w:line="240" w:lineRule="auto"/>
+              <w:jc w:val="right"/>
+              <w:rPr>
+                <w:rFonts w:ascii="Calibri" w:eastAsia="Times New Roman" w:hAnsi="Calibri" w:cs="Calibri"/>
+                <w:color w:val="000000"/>
+                <w:kern w:val="0"/>
+                <w:sz w:val="22"/>
+                <w:szCs w:val="22"/>
+                <w14:ligatures w14:val="none"/>
+              </w:rPr>
+            </w:pPr>
+            <w:r>
+              <w:rPr>
+                <w:rFonts w:ascii="Calibri" w:eastAsia="Times New Roman" w:hAnsi="Calibri" w:cs="Calibri"/>
+                <w:color w:val="000000"/>
+                <w:kern w:val="0"/>
+                <w:sz w:val="22"/>
+                <w:szCs w:val="22"/>
+                <w14:ligatures w14:val="none"/>
+              </w:rPr>
+              <w:t>2003</w:t>
+            </w:r>
+          </w:p>
+        </w:tc>
+        <w:tc>
+          <w:tcPr>
+            <w:tcW w:w="1200" w:type="dxa"/>
+            <w:tcBorders>
+              <w:top w:val="nil"/>
+              <w:left w:val="nil"/>
+              <w:bottom w:val="single" w:sz="4" w:space="0" w:color="auto"/>
+              <w:right w:val="single" w:sz="4" w:space="0" w:color="auto"/>
+            </w:tcBorders>
+            <w:noWrap/>
+            <w:vAlign w:val="bottom"/>
+            <w:hideMark/>
+          </w:tcPr>
+          <w:p>
+            <w:pPr>
+              <w:spacing w:after="0" w:line="240" w:lineRule="auto"/>
+              <w:rPr>
+                <w:rFonts w:ascii="Calibri" w:eastAsia="Times New Roman" w:hAnsi="Calibri" w:cs="Calibri"/>
+                <w:color w:val="000000"/>
+                <w:kern w:val="0"/>
+                <w:sz w:val="22"/>
+                <w:szCs w:val="22"/>
+                <w14:ligatures w14:val="none"/>
+              </w:rPr>
+            </w:pPr>
+            <w:r>
+              <w:rPr>
+                <w:rFonts w:ascii="Calibri" w:eastAsia="Times New Roman" w:hAnsi="Calibri" w:cs="Calibri"/>
+                <w:color w:val="000000"/>
+                <w:kern w:val="0"/>
+                <w:sz w:val="22"/>
+                <w:szCs w:val="22"/>
+                <w14:ligatures w14:val="none"/>
+              </w:rPr>
+              <w:t xml:space="preserve"> Silver</w:t>
+            </w:r>
+          </w:p>
+        </w:tc>
+      </w:tr>
+      <w:tr>
+        <w:trPr>
+          <w:trHeight w:val="290"/>
+        </w:trPr>
+        <w:tc>
+          <w:tcPr>
+            <w:tcW w:w="1300" w:type="dxa"/>
+            <w:tcBorders>
+              <w:top w:val="nil"/>
+              <w:left w:val="single" w:sz="4" w:space="0" w:color="auto"/>
+              <w:bottom w:val="single" w:sz="4" w:space="0" w:color="auto"/>
+              <w:right w:val="single" w:sz="4" w:space="0" w:color="auto"/>
+            </w:tcBorders>
+            <w:noWrap/>
+            <w:vAlign w:val="bottom"/>
+            <w:hideMark/>
+          </w:tcPr>
+          <w:p>
+            <w:pPr>
+              <w:spacing w:after="0" w:line="240" w:lineRule="auto"/>
+              <w:rPr>
+                <w:rFonts w:ascii="Calibri" w:eastAsia="Times New Roman" w:hAnsi="Calibri" w:cs="Calibri"/>
+                <w:color w:val="000000"/>
+                <w:kern w:val="0"/>
+                <w:sz w:val="22"/>
+                <w:szCs w:val="22"/>
+                <w14:ligatures w14:val="none"/>
+              </w:rPr>
+            </w:pPr>
+            <w:r>
+              <w:rPr>
+                <w:rFonts w:ascii="Calibri" w:eastAsia="Times New Roman" w:hAnsi="Calibri" w:cs="Calibri"/>
+                <w:color w:val="000000"/>
+                <w:kern w:val="0"/>
+                <w:sz w:val="22"/>
+                <w:szCs w:val="22"/>
+                <w14:ligatures w14:val="none"/>
+              </w:rPr>
+              <w:t>5J6RM4H</w:t>
+            </w:r>
+            <w:proofErr w:type="gramStart"/>
+            <w:r>
+              <w:rPr>
+                <w:rFonts w:ascii="Calibri" w:eastAsia="Times New Roman" w:hAnsi="Calibri" w:cs="Calibri"/>
+                <w:color w:val="000000"/>
+                <w:kern w:val="0"/>
+                <w:sz w:val="22"/>
+                <w:szCs w:val="22"/>
+                <w14:ligatures w14:val="none"/>
+              </w:rPr>
+              <w:t>7..</w:t>
+            </w:r>
+            <w:proofErr w:type="gramEnd"/>
+            <w:r>
+              <w:rPr>
+                <w:rFonts w:ascii="Calibri" w:eastAsia="Times New Roman" w:hAnsi="Calibri" w:cs="Calibri"/>
+                <w:color w:val="000000"/>
+                <w:kern w:val="0"/>
+                <w:sz w:val="22"/>
+                <w:szCs w:val="22"/>
+                <w14:ligatures w14:val="none"/>
+              </w:rPr>
+              <w:t xml:space="preserve"> </w:t>
+            </w:r>
+          </w:p>
+        </w:tc>
+        <w:tc>
+          <w:tcPr>
+            <w:tcW w:w="1080" w:type="dxa"/>
+            <w:tcBorders>
+              <w:top w:val="nil"/>
+              <w:left w:val="nil"/>
+              <w:bottom w:val="single" w:sz="4" w:space="0" w:color="auto"/>
+              <w:right w:val="single" w:sz="4" w:space="0" w:color="auto"/>
+            </w:tcBorders>
+            <w:noWrap/>
+            <w:vAlign w:val="bottom"/>
+            <w:hideMark/>
+          </w:tcPr>
+          <w:p>
+            <w:pPr>
+              <w:spacing w:after="0" w:line="240" w:lineRule="auto"/>
+              <w:rPr>
+                <w:rFonts w:ascii="Calibri" w:eastAsia="Times New Roman" w:hAnsi="Calibri" w:cs="Calibri"/>
+                <w:color w:val="000000"/>
+                <w:kern w:val="0"/>
+                <w:sz w:val="22"/>
+                <w:szCs w:val="22"/>
+                <w14:ligatures w14:val="none"/>
+              </w:rPr>
+            </w:pPr>
+            <w:r>
+              <w:rPr>
+                <w:rFonts w:ascii="Calibri" w:eastAsia="Times New Roman" w:hAnsi="Calibri" w:cs="Calibri"/>
+                <w:color w:val="000000"/>
+                <w:kern w:val="0"/>
+                <w:sz w:val="22"/>
+                <w:szCs w:val="22"/>
+                <w14:ligatures w14:val="none"/>
+              </w:rPr>
+              <w:t xml:space="preserve"> Honda     </w:t>
+            </w:r>
+          </w:p>
+        </w:tc>
+        <w:tc>
+          <w:tcPr>
+            <w:tcW w:w="840" w:type="dxa"/>
+            <w:tcBorders>
+              <w:top w:val="nil"/>
+              <w:left w:val="nil"/>
+              <w:bottom w:val="single" w:sz="4" w:space="0" w:color="auto"/>
+              <w:right w:val="single" w:sz="4" w:space="0" w:color="auto"/>
+            </w:tcBorders>
+            <w:noWrap/>
+            <w:vAlign w:val="bottom"/>
+            <w:hideMark/>
+          </w:tcPr>
+          <w:p>
+            <w:pPr>
+              <w:spacing w:after="0" w:line="240" w:lineRule="auto"/>
+              <w:rPr>
+                <w:rFonts w:ascii="Calibri" w:eastAsia="Times New Roman" w:hAnsi="Calibri" w:cs="Calibri"/>
+                <w:color w:val="000000"/>
+                <w:kern w:val="0"/>
+                <w:sz w:val="22"/>
+                <w:szCs w:val="22"/>
+                <w14:ligatures w14:val="none"/>
+              </w:rPr>
+            </w:pPr>
+            <w:r>
+              <w:rPr>
+                <w:rFonts w:ascii="Calibri" w:eastAsia="Times New Roman" w:hAnsi="Calibri" w:cs="Calibri"/>
+                <w:color w:val="000000"/>
+                <w:kern w:val="0"/>
+                <w:sz w:val="22"/>
+                <w:szCs w:val="22"/>
+                <w14:ligatures w14:val="none"/>
+              </w:rPr>
+              <w:t xml:space="preserve"> CR-V   </w:t>
+            </w:r>
+          </w:p>
+        </w:tc>
+        <w:tc>
+          <w:tcPr>
+            <w:tcW w:w="900" w:type="dxa"/>
+            <w:tcBorders>
+              <w:top w:val="nil"/>
+              <w:left w:val="nil"/>
+              <w:bottom w:val="single" w:sz="4" w:space="0" w:color="auto"/>
+              <w:right w:val="single" w:sz="4" w:space="0" w:color="auto"/>
+            </w:tcBorders>
+            <w:noWrap/>
+            <w:vAlign w:val="bottom"/>
+            <w:hideMark/>
+          </w:tcPr>
+          <w:p>
+            <w:pPr>
+              <w:spacing w:after="0" w:line="240" w:lineRule="auto"/>
+              <w:jc w:val="right"/>
+              <w:rPr>
+                <w:rFonts w:ascii="Calibri" w:eastAsia="Times New Roman" w:hAnsi="Calibri" w:cs="Calibri"/>
+                <w:color w:val="000000"/>
+                <w:kern w:val="0"/>
+                <w:sz w:val="22"/>
+                <w:szCs w:val="22"/>
+                <w14:ligatures w14:val="none"/>
+              </w:rPr>
+            </w:pPr>
+            <w:r>
+              <w:rPr>
+                <w:rFonts w:ascii="Calibri" w:eastAsia="Times New Roman" w:hAnsi="Calibri" w:cs="Calibri"/>
+                <w:color w:val="000000"/>
+                <w:kern w:val="0"/>
+                <w:sz w:val="22"/>
+                <w:szCs w:val="22"/>
+                <w14:ligatures w14:val="none"/>
+              </w:rPr>
+              <w:t>2014</w:t>
+            </w:r>
+          </w:p>
+        </w:tc>
+        <w:tc>
+          <w:tcPr>
+            <w:tcW w:w="1200" w:type="dxa"/>
+            <w:tcBorders>
+              <w:top w:val="nil"/>
+              <w:left w:val="nil"/>
+              <w:bottom w:val="single" w:sz="4" w:space="0" w:color="auto"/>
+              <w:right w:val="single" w:sz="4" w:space="0" w:color="auto"/>
+            </w:tcBorders>
+            <w:noWrap/>
+            <w:vAlign w:val="bottom"/>
+            <w:hideMark/>
+          </w:tcPr>
+          <w:p>
+            <w:pPr>
+              <w:spacing w:after="0" w:line="240" w:lineRule="auto"/>
+              <w:rPr>
+                <w:rFonts w:ascii="Calibri" w:eastAsia="Times New Roman" w:hAnsi="Calibri" w:cs="Calibri"/>
+                <w:color w:val="000000"/>
+                <w:kern w:val="0"/>
+                <w:sz w:val="22"/>
+                <w:szCs w:val="22"/>
+                <w14:ligatures w14:val="none"/>
+              </w:rPr>
+            </w:pPr>
+            <w:r>
+              <w:rPr>
+                <w:rFonts w:ascii="Calibri" w:eastAsia="Times New Roman" w:hAnsi="Calibri" w:cs="Calibri"/>
+                <w:color w:val="000000"/>
+                <w:kern w:val="0"/>
+                <w:sz w:val="22"/>
+                <w:szCs w:val="22"/>
+                <w14:ligatures w14:val="none"/>
+              </w:rPr>
+              <w:t xml:space="preserve"> Blue</w:t>
+            </w:r>
+          </w:p>
+        </w:tc>
+      </w:tr>
+      <w:tr>
+        <w:trPr>
+          <w:trHeight w:val="290"/>
+        </w:trPr>
+        <w:tc>
+          <w:tcPr>
+            <w:tcW w:w="1300" w:type="dxa"/>
+            <w:tcBorders>
+              <w:top w:val="nil"/>
+              <w:left w:val="single" w:sz="4" w:space="0" w:color="auto"/>
+              <w:bottom w:val="single" w:sz="4" w:space="0" w:color="auto"/>
+              <w:right w:val="single" w:sz="4" w:space="0" w:color="auto"/>
+            </w:tcBorders>
+            <w:noWrap/>
+            <w:vAlign w:val="bottom"/>
+            <w:hideMark/>
+          </w:tcPr>
+          <w:p>
+            <w:pPr>
+              <w:spacing w:after="0" w:line="240" w:lineRule="auto"/>
+              <w:rPr>
+                <w:rFonts w:ascii="Calibri" w:eastAsia="Times New Roman" w:hAnsi="Calibri" w:cs="Calibri"/>
+                <w:color w:val="000000"/>
+                <w:kern w:val="0"/>
+                <w:sz w:val="22"/>
+                <w:szCs w:val="22"/>
+                <w14:ligatures w14:val="none"/>
+              </w:rPr>
+            </w:pPr>
+            <w:r>
+              <w:rPr>
+                <w:rFonts w:ascii="Calibri" w:eastAsia="Times New Roman" w:hAnsi="Calibri" w:cs="Calibri"/>
+                <w:color w:val="000000"/>
+                <w:kern w:val="0"/>
+                <w:sz w:val="22"/>
+                <w:szCs w:val="22"/>
+                <w14:ligatures w14:val="none"/>
+              </w:rPr>
+              <w:t>1G1RA6</w:t>
+            </w:r>
+            <w:proofErr w:type="gramStart"/>
+            <w:r>
+              <w:rPr>
+                <w:rFonts w:ascii="Calibri" w:eastAsia="Times New Roman" w:hAnsi="Calibri" w:cs="Calibri"/>
+                <w:color w:val="000000"/>
+                <w:kern w:val="0"/>
+                <w:sz w:val="22"/>
+                <w:szCs w:val="22"/>
+                <w14:ligatures w14:val="none"/>
+              </w:rPr>
+              <w:t>EH..</w:t>
+            </w:r>
+            <w:proofErr w:type="gramEnd"/>
+            <w:r>
+              <w:rPr>
+                <w:rFonts w:ascii="Calibri" w:eastAsia="Times New Roman" w:hAnsi="Calibri" w:cs="Calibri"/>
+                <w:color w:val="000000"/>
+                <w:kern w:val="0"/>
+                <w:sz w:val="22"/>
+                <w:szCs w:val="22"/>
+                <w14:ligatures w14:val="none"/>
+              </w:rPr>
+              <w:t xml:space="preserve"> </w:t>
+            </w:r>
+          </w:p>
+        </w:tc>
+        <w:tc>
+          <w:tcPr>
+            <w:tcW w:w="1080" w:type="dxa"/>
+            <w:tcBorders>
+              <w:top w:val="nil"/>
+              <w:left w:val="nil"/>
+              <w:bottom w:val="single" w:sz="4" w:space="0" w:color="auto"/>
+              <w:right w:val="single" w:sz="4" w:space="0" w:color="auto"/>
+            </w:tcBorders>
+            <w:noWrap/>
+            <w:vAlign w:val="bottom"/>
+            <w:hideMark/>
+          </w:tcPr>
+          <w:p>
+            <w:pPr>
+              <w:spacing w:after="0" w:line="240" w:lineRule="auto"/>
+              <w:rPr>
+                <w:rFonts w:ascii="Calibri" w:eastAsia="Times New Roman" w:hAnsi="Calibri" w:cs="Calibri"/>
+                <w:color w:val="000000"/>
+                <w:kern w:val="0"/>
+                <w:sz w:val="22"/>
+                <w:szCs w:val="22"/>
+                <w14:ligatures w14:val="none"/>
+              </w:rPr>
+            </w:pPr>
+            <w:r>
+              <w:rPr>
+                <w:rFonts w:ascii="Calibri" w:eastAsia="Times New Roman" w:hAnsi="Calibri" w:cs="Calibri"/>
+                <w:color w:val="000000"/>
+                <w:kern w:val="0"/>
+                <w:sz w:val="22"/>
+                <w:szCs w:val="22"/>
+                <w14:ligatures w14:val="none"/>
+              </w:rPr>
+              <w:t xml:space="preserve"> Chevrolet </w:t>
+            </w:r>
+          </w:p>
+        </w:tc>
+        <w:tc>
+          <w:tcPr>
+            <w:tcW w:w="840" w:type="dxa"/>
+            <w:tcBorders>
+              <w:top w:val="nil"/>
+              <w:left w:val="nil"/>
+              <w:bottom w:val="single" w:sz="4" w:space="0" w:color="auto"/>
+              <w:right w:val="single" w:sz="4" w:space="0" w:color="auto"/>
+            </w:tcBorders>
+            <w:noWrap/>
+            <w:vAlign w:val="bottom"/>
+            <w:hideMark/>
+          </w:tcPr>
+          <w:p>
+            <w:pPr>
+              <w:spacing w:after="0" w:line="240" w:lineRule="auto"/>
+              <w:rPr>
+                <w:rFonts w:ascii="Calibri" w:eastAsia="Times New Roman" w:hAnsi="Calibri" w:cs="Calibri"/>
+                <w:color w:val="000000"/>
+                <w:kern w:val="0"/>
+                <w:sz w:val="22"/>
+                <w:szCs w:val="22"/>
+                <w14:ligatures w14:val="none"/>
+              </w:rPr>
+            </w:pPr>
+            <w:r>
+              <w:rPr>
+                <w:rFonts w:ascii="Calibri" w:eastAsia="Times New Roman" w:hAnsi="Calibri" w:cs="Calibri"/>
+                <w:color w:val="000000"/>
+                <w:kern w:val="0"/>
+                <w:sz w:val="22"/>
+                <w:szCs w:val="22"/>
+                <w14:ligatures w14:val="none"/>
+              </w:rPr>
+              <w:t xml:space="preserve"> Volt   </w:t>
+            </w:r>
+          </w:p>
+        </w:tc>
+        <w:tc>
+          <w:tcPr>
+            <w:tcW w:w="900" w:type="dxa"/>
+            <w:tcBorders>
+              <w:top w:val="nil"/>
+              <w:left w:val="nil"/>
+              <w:bottom w:val="single" w:sz="4" w:space="0" w:color="auto"/>
+              <w:right w:val="single" w:sz="4" w:space="0" w:color="auto"/>
+            </w:tcBorders>
+            <w:noWrap/>
+            <w:vAlign w:val="bottom"/>
+            <w:hideMark/>
+          </w:tcPr>
+          <w:p>
+            <w:pPr>
+              <w:spacing w:after="0" w:line="240" w:lineRule="auto"/>
+              <w:jc w:val="right"/>
+              <w:rPr>
+                <w:rFonts w:ascii="Calibri" w:eastAsia="Times New Roman" w:hAnsi="Calibri" w:cs="Calibri"/>
+                <w:color w:val="000000"/>
+                <w:kern w:val="0"/>
+                <w:sz w:val="22"/>
+                <w:szCs w:val="22"/>
+                <w14:ligatures w14:val="none"/>
+              </w:rPr>
+            </w:pPr>
+            <w:r>
+              <w:rPr>
+                <w:rFonts w:ascii="Calibri" w:eastAsia="Times New Roman" w:hAnsi="Calibri" w:cs="Calibri"/>
+                <w:color w:val="000000"/>
+                <w:kern w:val="0"/>
+                <w:sz w:val="22"/>
+                <w:szCs w:val="22"/>
+                <w14:ligatures w14:val="none"/>
+              </w:rPr>
+              <w:t>2015</w:t>
+            </w:r>
+          </w:p>
+        </w:tc>
+        <w:tc>
+          <w:tcPr>
+            <w:tcW w:w="1200" w:type="dxa"/>
+            <w:tcBorders>
+              <w:top w:val="nil"/>
+              <w:left w:val="nil"/>
+              <w:bottom w:val="single" w:sz="4" w:space="0" w:color="auto"/>
+              <w:right w:val="single" w:sz="4" w:space="0" w:color="auto"/>
+            </w:tcBorders>
+            <w:noWrap/>
+            <w:vAlign w:val="bottom"/>
+            <w:hideMark/>
+          </w:tcPr>
+          <w:p>
+            <w:pPr>
+              <w:spacing w:after="0" w:line="240" w:lineRule="auto"/>
+              <w:rPr>
+                <w:rFonts w:ascii="Calibri" w:eastAsia="Times New Roman" w:hAnsi="Calibri" w:cs="Calibri"/>
+                <w:color w:val="000000"/>
+                <w:kern w:val="0"/>
+                <w:sz w:val="22"/>
+                <w:szCs w:val="22"/>
+                <w14:ligatures w14:val="none"/>
+              </w:rPr>
+            </w:pPr>
+            <w:r>
+              <w:rPr>
+                <w:rFonts w:ascii="Calibri" w:eastAsia="Times New Roman" w:hAnsi="Calibri" w:cs="Calibri"/>
+                <w:color w:val="000000"/>
+                <w:kern w:val="0"/>
+                <w:sz w:val="22"/>
+                <w:szCs w:val="22"/>
+                <w14:ligatures w14:val="none"/>
+              </w:rPr>
+              <w:t xml:space="preserve"> Red</w:t>
+            </w:r>
+          </w:p>
+        </w:tc>
+      </w:tr>
+    </w:tbl>
+    <w:p/>
+    <w:p>
+      <w:r>
+        <w:t xml:space="preserve">Vamos a </w:t>
+      </w:r>
+      <w:proofErr w:type="spellStart"/>
+      <w:r>
+        <w:t>evitar</w:t>
+      </w:r>
+      <w:proofErr w:type="spellEnd"/>
+      <w:r>
+        <w:t xml:space="preserve"> </w:t>
+      </w:r>
+      <w:proofErr w:type="spellStart"/>
+      <w:r>
+        <w:t>repetir</w:t>
+      </w:r>
+      <w:proofErr w:type="spellEnd"/>
+      <w:r>
+        <w:t xml:space="preserve"> </w:t>
+      </w:r>
+      <w:r>
+        <w:t>strings</w:t>
+      </w:r>
+      <w:r>
+        <w:t xml:space="preserve"> </w:t>
+      </w:r>
+      <w:r>
+        <w:t xml:space="preserve">para que </w:t>
+      </w:r>
+      <w:proofErr w:type="spellStart"/>
+      <w:r>
+        <w:t>cada</w:t>
+      </w:r>
+      <w:proofErr w:type="spellEnd"/>
+      <w:r>
+        <w:t xml:space="preserve"> auto solo </w:t>
+      </w:r>
+      <w:proofErr w:type="spellStart"/>
+      <w:r>
+        <w:t>guarda</w:t>
+      </w:r>
+      <w:proofErr w:type="spellEnd"/>
+      <w:r>
+        <w:t xml:space="preserve"> IDs que </w:t>
+      </w:r>
+      <w:proofErr w:type="spellStart"/>
+      <w:r>
+        <w:t>apuntan</w:t>
+      </w:r>
+      <w:proofErr w:type="spellEnd"/>
+      <w:r>
+        <w:t xml:space="preserve"> a </w:t>
+      </w:r>
+      <w:proofErr w:type="spellStart"/>
+      <w:proofErr w:type="gramStart"/>
+      <w:r>
+        <w:t>tablas</w:t>
+      </w:r>
+      <w:proofErr w:type="spellEnd"/>
+      <w:proofErr w:type="gramEnd"/>
+      <w:r>
+        <w:t xml:space="preserve">, </w:t>
+      </w:r>
+      <w:proofErr w:type="spellStart"/>
+      <w:r>
+        <w:t>esto</w:t>
+      </w:r>
+      <w:proofErr w:type="spellEnd"/>
+      <w:r>
+        <w:t xml:space="preserve"> </w:t>
+      </w:r>
+      <w:proofErr w:type="spellStart"/>
+      <w:r>
+        <w:t>deberia</w:t>
+      </w:r>
+      <w:proofErr w:type="spellEnd"/>
+      <w:r>
+        <w:t xml:space="preserve"> de </w:t>
+      </w:r>
+      <w:proofErr w:type="spellStart"/>
+      <w:r>
+        <w:t>reducir</w:t>
+      </w:r>
+      <w:proofErr w:type="spellEnd"/>
+      <w:r>
+        <w:t xml:space="preserve"> </w:t>
+      </w:r>
+      <w:proofErr w:type="spellStart"/>
+      <w:r>
+        <w:t>redundancia</w:t>
+      </w:r>
+      <w:proofErr w:type="spellEnd"/>
+      <w:r>
+        <w:t xml:space="preserve"> y </w:t>
+      </w:r>
+      <w:proofErr w:type="spellStart"/>
+      <w:r>
+        <w:t>e</w:t>
+      </w:r>
+      <w:r>
+        <w:t>vita</w:t>
+      </w:r>
+      <w:r>
+        <w:t>r</w:t>
+      </w:r>
+      <w:proofErr w:type="spellEnd"/>
+      <w:r>
+        <w:t xml:space="preserve"> </w:t>
+      </w:r>
+      <w:proofErr w:type="spellStart"/>
+      <w:r>
+        <w:t>errores</w:t>
+      </w:r>
+      <w:proofErr w:type="spellEnd"/>
+      <w:r>
+        <w:t xml:space="preserve"> de </w:t>
+      </w:r>
+      <w:proofErr w:type="spellStart"/>
+      <w:r>
+        <w:t>escritura</w:t>
+      </w:r>
+      <w:proofErr w:type="spellEnd"/>
+      <w:r>
+        <w:t>.</w:t>
+      </w:r>
+    </w:p>
+    <w:p>
+      <w:proofErr w:type="spellStart"/>
+      <w:r>
+        <w:t>Tabla</w:t>
+      </w:r>
+      <w:proofErr w:type="spellEnd"/>
+      <w:r>
+        <w:t xml:space="preserve"> de Marcas</w:t>
+      </w:r>
+    </w:p>
+    <w:tbl>
+      <w:tblPr>
+        <w:tblW w:w="2540" w:type="dxa"/>
+        <w:tblLook w:val="04A0" w:firstRow="1" w:lastRow="0" w:firstColumn="1" w:lastColumn="0" w:noHBand="0" w:noVBand="1"/>
+      </w:tblPr>
+      <w:tblGrid>
+        <w:gridCol w:w="1002"/>
+        <w:gridCol w:w="1660"/>
+      </w:tblGrid>
+      <w:tr>
+        <w:trPr>
+          <w:trHeight w:val="580"/>
+        </w:trPr>
+        <w:tc>
+          <w:tcPr>
+            <w:tcW w:w="880" w:type="dxa"/>
+            <w:tcBorders>
+              <w:top w:val="single" w:sz="4" w:space="0" w:color="auto"/>
+              <w:left w:val="single" w:sz="4" w:space="0" w:color="auto"/>
+              <w:bottom w:val="single" w:sz="4" w:space="0" w:color="auto"/>
+              <w:right w:val="single" w:sz="4" w:space="0" w:color="auto"/>
+            </w:tcBorders>
+            <w:vAlign w:val="center"/>
+            <w:hideMark/>
+          </w:tcPr>
+          <w:p>
+            <w:pPr>
+              <w:spacing w:after="0" w:line="240" w:lineRule="auto"/>
+              <w:jc w:val="center"/>
+              <w:rPr>
+                <w:rFonts w:ascii="Calibri" w:eastAsia="Times New Roman" w:hAnsi="Calibri" w:cs="Calibri"/>
+                <w:b/>
+                <w:bCs/>
+                <w:color w:val="000000"/>
+                <w:kern w:val="0"/>
+                <w:sz w:val="22"/>
+                <w:szCs w:val="22"/>
+                <w14:ligatures w14:val="none"/>
+              </w:rPr>
+            </w:pPr>
+            <w:proofErr w:type="spellStart"/>
+            <w:r>
+              <w:rPr>
+                <w:rFonts w:ascii="Calibri" w:eastAsia="Times New Roman" w:hAnsi="Calibri" w:cs="Calibri"/>
+                <w:b/>
+                <w:bCs/>
+                <w:color w:val="000000"/>
+                <w:kern w:val="0"/>
+                <w:sz w:val="22"/>
+                <w:szCs w:val="22"/>
+                <w14:ligatures w14:val="none"/>
+              </w:rPr>
+              <w:t>make_id</w:t>
+            </w:r>
+            <w:proofErr w:type="spellEnd"/>
+          </w:p>
+        </w:tc>
+        <w:tc>
+          <w:tcPr>
+            <w:tcW w:w="1660" w:type="dxa"/>
+            <w:tcBorders>
+              <w:top w:val="single" w:sz="4" w:space="0" w:color="auto"/>
+              <w:left w:val="nil"/>
+              <w:bottom w:val="single" w:sz="4" w:space="0" w:color="auto"/>
+              <w:right w:val="single" w:sz="4" w:space="0" w:color="auto"/>
+            </w:tcBorders>
+            <w:vAlign w:val="center"/>
+            <w:hideMark/>
+          </w:tcPr>
+          <w:p>
+            <w:pPr>
+              <w:spacing w:after="0" w:line="240" w:lineRule="auto"/>
+              <w:jc w:val="center"/>
+              <w:rPr>
+                <w:rFonts w:ascii="Calibri" w:eastAsia="Times New Roman" w:hAnsi="Calibri" w:cs="Calibri"/>
+                <w:b/>
+                <w:bCs/>
+                <w:color w:val="000000"/>
+                <w:kern w:val="0"/>
+                <w:sz w:val="22"/>
+                <w:szCs w:val="22"/>
+                <w14:ligatures w14:val="none"/>
+              </w:rPr>
+            </w:pPr>
+            <w:proofErr w:type="spellStart"/>
+            <w:r>
+              <w:rPr>
+                <w:rFonts w:ascii="Calibri" w:eastAsia="Times New Roman" w:hAnsi="Calibri" w:cs="Calibri"/>
+                <w:b/>
+                <w:bCs/>
+                <w:color w:val="000000"/>
+                <w:kern w:val="0"/>
+                <w:sz w:val="22"/>
+                <w:szCs w:val="22"/>
+                <w14:ligatures w14:val="none"/>
+              </w:rPr>
+              <w:t>make_name</w:t>
+            </w:r>
+            <w:proofErr w:type="spellEnd"/>
+          </w:p>
+        </w:tc>
+      </w:tr>
+      <w:tr>
+        <w:trPr>
+          <w:trHeight w:val="290"/>
+        </w:trPr>
+        <w:tc>
+          <w:tcPr>
+            <w:tcW w:w="880" w:type="dxa"/>
+            <w:tcBorders>
+              <w:top w:val="nil"/>
+              <w:left w:val="single" w:sz="4" w:space="0" w:color="auto"/>
+              <w:bottom w:val="single" w:sz="4" w:space="0" w:color="auto"/>
+              <w:right w:val="single" w:sz="4" w:space="0" w:color="auto"/>
+            </w:tcBorders>
+            <w:vAlign w:val="center"/>
+            <w:hideMark/>
+          </w:tcPr>
+          <w:p>
+            <w:pPr>
+              <w:spacing w:after="0" w:line="240" w:lineRule="auto"/>
+              <w:jc w:val="right"/>
+              <w:rPr>
+                <w:rFonts w:ascii="Calibri" w:eastAsia="Times New Roman" w:hAnsi="Calibri" w:cs="Calibri"/>
+                <w:color w:val="000000"/>
+                <w:kern w:val="0"/>
+                <w:sz w:val="22"/>
+                <w:szCs w:val="22"/>
+                <w14:ligatures w14:val="none"/>
+              </w:rPr>
+            </w:pPr>
+            <w:r>
+              <w:rPr>
+                <w:rFonts w:ascii="Calibri" w:eastAsia="Times New Roman" w:hAnsi="Calibri" w:cs="Calibri"/>
+                <w:color w:val="000000"/>
+                <w:kern w:val="0"/>
+                <w:sz w:val="22"/>
+                <w:szCs w:val="22"/>
+                <w14:ligatures w14:val="none"/>
+              </w:rPr>
+              <w:t>1</w:t>
+            </w:r>
+          </w:p>
+        </w:tc>
+        <w:tc>
+          <w:tcPr>
+            <w:tcW w:w="1660" w:type="dxa"/>
+            <w:tcBorders>
+              <w:top w:val="nil"/>
+              <w:left w:val="nil"/>
+              <w:bottom w:val="single" w:sz="4" w:space="0" w:color="auto"/>
+              <w:right w:val="single" w:sz="4" w:space="0" w:color="auto"/>
+            </w:tcBorders>
+            <w:vAlign w:val="center"/>
+            <w:hideMark/>
+          </w:tcPr>
+          <w:p>
+            <w:pPr>
+              <w:spacing w:after="0" w:line="240" w:lineRule="auto"/>
+              <w:rPr>
+                <w:rFonts w:ascii="Calibri" w:eastAsia="Times New Roman" w:hAnsi="Calibri" w:cs="Calibri"/>
+                <w:color w:val="000000"/>
+                <w:kern w:val="0"/>
+                <w:sz w:val="22"/>
+                <w:szCs w:val="22"/>
+                <w14:ligatures w14:val="none"/>
+              </w:rPr>
+            </w:pPr>
+            <w:r>
+              <w:rPr>
+                <w:rFonts w:ascii="Calibri" w:eastAsia="Times New Roman" w:hAnsi="Calibri" w:cs="Calibri"/>
+                <w:color w:val="000000"/>
+                <w:kern w:val="0"/>
+                <w:sz w:val="22"/>
+                <w:szCs w:val="22"/>
+                <w14:ligatures w14:val="none"/>
+              </w:rPr>
+              <w:t>Honda</w:t>
+            </w:r>
+          </w:p>
+        </w:tc>
+      </w:tr>
+      <w:tr>
+        <w:trPr>
+          <w:trHeight w:val="290"/>
+        </w:trPr>
+        <w:tc>
+          <w:tcPr>
+            <w:tcW w:w="880" w:type="dxa"/>
+            <w:tcBorders>
+              <w:top w:val="nil"/>
+              <w:left w:val="single" w:sz="4" w:space="0" w:color="auto"/>
+              <w:bottom w:val="single" w:sz="4" w:space="0" w:color="auto"/>
+              <w:right w:val="single" w:sz="4" w:space="0" w:color="auto"/>
+            </w:tcBorders>
+            <w:vAlign w:val="center"/>
+            <w:hideMark/>
+          </w:tcPr>
+          <w:p>
+            <w:pPr>
+              <w:spacing w:after="0" w:line="240" w:lineRule="auto"/>
+              <w:jc w:val="right"/>
+              <w:rPr>
+                <w:rFonts w:ascii="Calibri" w:eastAsia="Times New Roman" w:hAnsi="Calibri" w:cs="Calibri"/>
+                <w:color w:val="000000"/>
+                <w:kern w:val="0"/>
+                <w:sz w:val="22"/>
+                <w:szCs w:val="22"/>
+                <w14:ligatures w14:val="none"/>
+              </w:rPr>
+            </w:pPr>
+            <w:r>
+              <w:rPr>
+                <w:rFonts w:ascii="Calibri" w:eastAsia="Times New Roman" w:hAnsi="Calibri" w:cs="Calibri"/>
+                <w:color w:val="000000"/>
+                <w:kern w:val="0"/>
+                <w:sz w:val="22"/>
+                <w:szCs w:val="22"/>
+                <w14:ligatures w14:val="none"/>
+              </w:rPr>
+              <w:t>2</w:t>
+            </w:r>
+          </w:p>
+        </w:tc>
+        <w:tc>
+          <w:tcPr>
+            <w:tcW w:w="1660" w:type="dxa"/>
+            <w:tcBorders>
+              <w:top w:val="nil"/>
+              <w:left w:val="nil"/>
+              <w:bottom w:val="single" w:sz="4" w:space="0" w:color="auto"/>
+              <w:right w:val="single" w:sz="4" w:space="0" w:color="auto"/>
+            </w:tcBorders>
+            <w:vAlign w:val="center"/>
+            <w:hideMark/>
+          </w:tcPr>
+          <w:p>
+            <w:pPr>
+              <w:spacing w:after="0" w:line="240" w:lineRule="auto"/>
+              <w:rPr>
+                <w:rFonts w:ascii="Calibri" w:eastAsia="Times New Roman" w:hAnsi="Calibri" w:cs="Calibri"/>
+                <w:color w:val="000000"/>
+                <w:kern w:val="0"/>
+                <w:sz w:val="22"/>
+                <w:szCs w:val="22"/>
+                <w14:ligatures w14:val="none"/>
+              </w:rPr>
+            </w:pPr>
+            <w:r>
+              <w:rPr>
+                <w:rFonts w:ascii="Calibri" w:eastAsia="Times New Roman" w:hAnsi="Calibri" w:cs="Calibri"/>
+                <w:color w:val="000000"/>
+                <w:kern w:val="0"/>
+                <w:sz w:val="22"/>
+                <w:szCs w:val="22"/>
+                <w14:ligatures w14:val="none"/>
+              </w:rPr>
+              <w:t>Chevrolet</w:t>
+            </w:r>
+          </w:p>
+        </w:tc>
+      </w:tr>
+      <w:tr>
+        <w:trPr>
+          <w:trHeight w:val="290"/>
+        </w:trPr>
+        <w:tc>
+          <w:tcPr>
+            <w:tcW w:w="880" w:type="dxa"/>
+            <w:tcBorders>
+              <w:top w:val="nil"/>
+              <w:left w:val="single" w:sz="4" w:space="0" w:color="auto"/>
+              <w:bottom w:val="single" w:sz="4" w:space="0" w:color="auto"/>
+              <w:right w:val="single" w:sz="4" w:space="0" w:color="auto"/>
+            </w:tcBorders>
+            <w:noWrap/>
+            <w:vAlign w:val="bottom"/>
+            <w:hideMark/>
+          </w:tcPr>
+          <w:p>
+            <w:pPr>
+              <w:spacing w:after="0" w:line="240" w:lineRule="auto"/>
+              <w:jc w:val="right"/>
+              <w:rPr>
+                <w:rFonts w:ascii="Calibri" w:eastAsia="Times New Roman" w:hAnsi="Calibri" w:cs="Calibri"/>
+                <w:color w:val="000000"/>
+                <w:kern w:val="0"/>
+                <w:sz w:val="22"/>
+                <w:szCs w:val="22"/>
+                <w14:ligatures w14:val="none"/>
+              </w:rPr>
+            </w:pPr>
+            <w:r>
+              <w:rPr>
+                <w:rFonts w:ascii="Calibri" w:eastAsia="Times New Roman" w:hAnsi="Calibri" w:cs="Calibri"/>
+                <w:color w:val="000000"/>
+                <w:kern w:val="0"/>
+                <w:sz w:val="22"/>
+                <w:szCs w:val="22"/>
+                <w14:ligatures w14:val="none"/>
+              </w:rPr>
+              <w:t>3</w:t>
+            </w:r>
+          </w:p>
+        </w:tc>
+        <w:tc>
+          <w:tcPr>
+            <w:tcW w:w="1660" w:type="dxa"/>
+            <w:tcBorders>
+              <w:top w:val="nil"/>
+              <w:left w:val="nil"/>
+              <w:bottom w:val="single" w:sz="4" w:space="0" w:color="auto"/>
+              <w:right w:val="single" w:sz="4" w:space="0" w:color="auto"/>
+            </w:tcBorders>
+            <w:noWrap/>
+            <w:vAlign w:val="bottom"/>
+            <w:hideMark/>
+          </w:tcPr>
+          <w:p>
+            <w:pPr>
+              <w:spacing w:after="0" w:line="240" w:lineRule="auto"/>
+              <w:rPr>
+                <w:rFonts w:ascii="Calibri" w:eastAsia="Times New Roman" w:hAnsi="Calibri" w:cs="Calibri"/>
+                <w:color w:val="000000"/>
+                <w:kern w:val="0"/>
+                <w:sz w:val="22"/>
+                <w:szCs w:val="22"/>
+                <w14:ligatures w14:val="none"/>
+              </w:rPr>
+            </w:pPr>
+            <w:r>
+              <w:rPr>
+                <w:rFonts w:ascii="Calibri" w:eastAsia="Times New Roman" w:hAnsi="Calibri" w:cs="Calibri"/>
+                <w:color w:val="000000"/>
+                <w:kern w:val="0"/>
+                <w:sz w:val="22"/>
+                <w:szCs w:val="22"/>
+                <w14:ligatures w14:val="none"/>
+              </w:rPr>
+              <w:t>Toyota</w:t>
+            </w:r>
+          </w:p>
+        </w:tc>
+      </w:tr>
+    </w:tbl>
+    <w:p/>
+    <w:p>
+      <w:proofErr w:type="spellStart"/>
+      <w:r>
+        <w:t>Tabla</w:t>
+      </w:r>
+      <w:proofErr w:type="spellEnd"/>
+      <w:r>
+        <w:t xml:space="preserve"> de </w:t>
+      </w:r>
+      <w:proofErr w:type="spellStart"/>
+      <w:r>
+        <w:t>Modelo</w:t>
+      </w:r>
+      <w:proofErr w:type="spellEnd"/>
+    </w:p>
+    <w:tbl>
+      <w:tblPr>
+        <w:tblW w:w="3503" w:type="dxa"/>
+        <w:tblLook w:val="04A0" w:firstRow="1" w:lastRow="0" w:firstColumn="1" w:lastColumn="0" w:noHBand="0" w:noVBand="1"/>
+      </w:tblPr>
+      <w:tblGrid>
+        <w:gridCol w:w="1078"/>
+        <w:gridCol w:w="1002"/>
+        <w:gridCol w:w="1423"/>
+      </w:tblGrid>
+      <w:tr>
+        <w:trPr>
+          <w:trHeight w:val="580"/>
+        </w:trPr>
+        <w:tc>
+          <w:tcPr>
+            <w:tcW w:w="1078" w:type="dxa"/>
+            <w:tcBorders>
+              <w:top w:val="single" w:sz="4" w:space="0" w:color="auto"/>
+              <w:left w:val="single" w:sz="4" w:space="0" w:color="auto"/>
+              <w:bottom w:val="single" w:sz="4" w:space="0" w:color="auto"/>
+              <w:right w:val="single" w:sz="4" w:space="0" w:color="auto"/>
+            </w:tcBorders>
+            <w:vAlign w:val="center"/>
+            <w:hideMark/>
+          </w:tcPr>
+          <w:p>
+            <w:pPr>
+              <w:spacing w:after="0" w:line="240" w:lineRule="auto"/>
+              <w:jc w:val="center"/>
+              <w:rPr>
+                <w:rFonts w:ascii="Calibri" w:eastAsia="Times New Roman" w:hAnsi="Calibri" w:cs="Calibri"/>
+                <w:b/>
+                <w:bCs/>
+                <w:color w:val="000000"/>
+                <w:kern w:val="0"/>
+                <w:sz w:val="22"/>
+                <w:szCs w:val="22"/>
+                <w14:ligatures w14:val="none"/>
+              </w:rPr>
+            </w:pPr>
+            <w:proofErr w:type="spellStart"/>
+            <w:r>
+              <w:rPr>
+                <w:rFonts w:ascii="Calibri" w:eastAsia="Times New Roman" w:hAnsi="Calibri" w:cs="Calibri"/>
+                <w:b/>
+                <w:bCs/>
+                <w:color w:val="000000"/>
+                <w:kern w:val="0"/>
+                <w:sz w:val="22"/>
+                <w:szCs w:val="22"/>
+                <w14:ligatures w14:val="none"/>
+              </w:rPr>
+              <w:t>model_id</w:t>
+            </w:r>
+            <w:proofErr w:type="spellEnd"/>
+          </w:p>
+        </w:tc>
+        <w:tc>
+          <w:tcPr>
+            <w:tcW w:w="1002" w:type="dxa"/>
+            <w:tcBorders>
+              <w:top w:val="single" w:sz="4" w:space="0" w:color="auto"/>
+              <w:left w:val="nil"/>
+              <w:bottom w:val="single" w:sz="4" w:space="0" w:color="auto"/>
+              <w:right w:val="single" w:sz="4" w:space="0" w:color="auto"/>
+            </w:tcBorders>
+            <w:vAlign w:val="center"/>
+            <w:hideMark/>
+          </w:tcPr>
+          <w:p>
+            <w:pPr>
+              <w:spacing w:after="0" w:line="240" w:lineRule="auto"/>
+              <w:jc w:val="center"/>
+              <w:rPr>
+                <w:rFonts w:ascii="Calibri" w:eastAsia="Times New Roman" w:hAnsi="Calibri" w:cs="Calibri"/>
+                <w:b/>
+                <w:bCs/>
+                <w:color w:val="000000"/>
+                <w:kern w:val="0"/>
+                <w:sz w:val="22"/>
+                <w:szCs w:val="22"/>
+                <w14:ligatures w14:val="none"/>
+              </w:rPr>
+            </w:pPr>
+            <w:proofErr w:type="spellStart"/>
+            <w:r>
+              <w:rPr>
+                <w:rFonts w:ascii="Calibri" w:eastAsia="Times New Roman" w:hAnsi="Calibri" w:cs="Calibri"/>
+                <w:b/>
+                <w:bCs/>
+                <w:color w:val="000000"/>
+                <w:kern w:val="0"/>
+                <w:sz w:val="22"/>
+                <w:szCs w:val="22"/>
+                <w14:ligatures w14:val="none"/>
+              </w:rPr>
+              <w:t>make_id</w:t>
+            </w:r>
+            <w:proofErr w:type="spellEnd"/>
+          </w:p>
+        </w:tc>
+        <w:tc>
+          <w:tcPr>
+            <w:tcW w:w="1423" w:type="dxa"/>
+            <w:tcBorders>
+              <w:top w:val="single" w:sz="4" w:space="0" w:color="auto"/>
+              <w:left w:val="nil"/>
+              <w:bottom w:val="single" w:sz="4" w:space="0" w:color="auto"/>
+              <w:right w:val="single" w:sz="4" w:space="0" w:color="auto"/>
+            </w:tcBorders>
+            <w:vAlign w:val="center"/>
+            <w:hideMark/>
+          </w:tcPr>
+          <w:p>
+            <w:pPr>
+              <w:spacing w:after="0" w:line="240" w:lineRule="auto"/>
+              <w:jc w:val="center"/>
+              <w:rPr>
+                <w:rFonts w:ascii="Calibri" w:eastAsia="Times New Roman" w:hAnsi="Calibri" w:cs="Calibri"/>
+                <w:b/>
+                <w:bCs/>
+                <w:color w:val="000000"/>
+                <w:kern w:val="0"/>
+                <w:sz w:val="22"/>
+                <w:szCs w:val="22"/>
+                <w14:ligatures w14:val="none"/>
+              </w:rPr>
+            </w:pPr>
+            <w:proofErr w:type="spellStart"/>
+            <w:r>
+              <w:rPr>
+                <w:rFonts w:ascii="Calibri" w:eastAsia="Times New Roman" w:hAnsi="Calibri" w:cs="Calibri"/>
+                <w:b/>
+                <w:bCs/>
+                <w:color w:val="000000"/>
+                <w:kern w:val="0"/>
+                <w:sz w:val="22"/>
+                <w:szCs w:val="22"/>
+                <w14:ligatures w14:val="none"/>
+              </w:rPr>
+              <w:t>model_name</w:t>
+            </w:r>
+            <w:proofErr w:type="spellEnd"/>
+          </w:p>
+        </w:tc>
+      </w:tr>
+      <w:tr>
+        <w:trPr>
+          <w:trHeight w:val="290"/>
+        </w:trPr>
+        <w:tc>
+          <w:tcPr>
+            <w:tcW w:w="1078" w:type="dxa"/>
+            <w:tcBorders>
+              <w:top w:val="nil"/>
+              <w:left w:val="single" w:sz="4" w:space="0" w:color="auto"/>
+              <w:bottom w:val="single" w:sz="4" w:space="0" w:color="auto"/>
+              <w:right w:val="single" w:sz="4" w:space="0" w:color="auto"/>
+            </w:tcBorders>
+            <w:vAlign w:val="center"/>
+            <w:hideMark/>
+          </w:tcPr>
+          <w:p>
+            <w:pPr>
+              <w:spacing w:after="0" w:line="240" w:lineRule="auto"/>
+              <w:jc w:val="right"/>
+              <w:rPr>
+                <w:rFonts w:ascii="Calibri" w:eastAsia="Times New Roman" w:hAnsi="Calibri" w:cs="Calibri"/>
+                <w:color w:val="000000"/>
+                <w:kern w:val="0"/>
+                <w:sz w:val="22"/>
+                <w:szCs w:val="22"/>
+                <w14:ligatures w14:val="none"/>
+              </w:rPr>
+            </w:pPr>
+            <w:r>
+              <w:rPr>
+                <w:rFonts w:ascii="Calibri" w:eastAsia="Times New Roman" w:hAnsi="Calibri" w:cs="Calibri"/>
+                <w:color w:val="000000"/>
+                <w:kern w:val="0"/>
+                <w:sz w:val="22"/>
+                <w:szCs w:val="22"/>
+                <w14:ligatures w14:val="none"/>
+              </w:rPr>
+              <w:t>10</w:t>
+            </w:r>
+          </w:p>
+        </w:tc>
+        <w:tc>
+          <w:tcPr>
+            <w:tcW w:w="1002" w:type="dxa"/>
+            <w:tcBorders>
+              <w:top w:val="nil"/>
+              <w:left w:val="nil"/>
+              <w:bottom w:val="single" w:sz="4" w:space="0" w:color="auto"/>
+              <w:right w:val="single" w:sz="4" w:space="0" w:color="auto"/>
+            </w:tcBorders>
+            <w:vAlign w:val="center"/>
+            <w:hideMark/>
+          </w:tcPr>
+          <w:p>
+            <w:pPr>
+              <w:spacing w:after="0" w:line="240" w:lineRule="auto"/>
+              <w:jc w:val="right"/>
+              <w:rPr>
+                <w:rFonts w:ascii="Calibri" w:eastAsia="Times New Roman" w:hAnsi="Calibri" w:cs="Calibri"/>
+                <w:color w:val="000000"/>
+                <w:kern w:val="0"/>
+                <w:sz w:val="22"/>
+                <w:szCs w:val="22"/>
+                <w14:ligatures w14:val="none"/>
+              </w:rPr>
+            </w:pPr>
+            <w:r>
+              <w:rPr>
+                <w:rFonts w:ascii="Calibri" w:eastAsia="Times New Roman" w:hAnsi="Calibri" w:cs="Calibri"/>
+                <w:color w:val="000000"/>
+                <w:kern w:val="0"/>
+                <w:sz w:val="22"/>
+                <w:szCs w:val="22"/>
+                <w14:ligatures w14:val="none"/>
+              </w:rPr>
+              <w:t>1</w:t>
+            </w:r>
+          </w:p>
+        </w:tc>
+        <w:tc>
+          <w:tcPr>
+            <w:tcW w:w="1423" w:type="dxa"/>
+            <w:tcBorders>
+              <w:top w:val="nil"/>
+              <w:left w:val="nil"/>
+              <w:bottom w:val="single" w:sz="4" w:space="0" w:color="auto"/>
+              <w:right w:val="single" w:sz="4" w:space="0" w:color="auto"/>
+            </w:tcBorders>
+            <w:vAlign w:val="center"/>
+            <w:hideMark/>
+          </w:tcPr>
+          <w:p>
+            <w:pPr>
+              <w:spacing w:after="0" w:line="240" w:lineRule="auto"/>
+              <w:rPr>
+                <w:rFonts w:ascii="Calibri" w:eastAsia="Times New Roman" w:hAnsi="Calibri" w:cs="Calibri"/>
+                <w:color w:val="000000"/>
+                <w:kern w:val="0"/>
+                <w:sz w:val="22"/>
+                <w:szCs w:val="22"/>
+                <w14:ligatures w14:val="none"/>
+              </w:rPr>
+            </w:pPr>
+            <w:r>
+              <w:rPr>
+                <w:rFonts w:ascii="Calibri" w:eastAsia="Times New Roman" w:hAnsi="Calibri" w:cs="Calibri"/>
+                <w:color w:val="000000"/>
+                <w:kern w:val="0"/>
+                <w:sz w:val="22"/>
+                <w:szCs w:val="22"/>
+                <w14:ligatures w14:val="none"/>
+              </w:rPr>
+              <w:t>Accord</w:t>
+            </w:r>
+          </w:p>
+        </w:tc>
+      </w:tr>
+      <w:tr>
+        <w:trPr>
+          <w:trHeight w:val="290"/>
+        </w:trPr>
+        <w:tc>
+          <w:tcPr>
+            <w:tcW w:w="1078" w:type="dxa"/>
+            <w:tcBorders>
+              <w:top w:val="nil"/>
+              <w:left w:val="single" w:sz="4" w:space="0" w:color="auto"/>
+              <w:bottom w:val="single" w:sz="4" w:space="0" w:color="auto"/>
+              <w:right w:val="single" w:sz="4" w:space="0" w:color="auto"/>
+            </w:tcBorders>
+            <w:vAlign w:val="center"/>
+            <w:hideMark/>
+          </w:tcPr>
+          <w:p>
+            <w:pPr>
+              <w:spacing w:after="0" w:line="240" w:lineRule="auto"/>
+              <w:jc w:val="right"/>
+              <w:rPr>
+                <w:rFonts w:ascii="Calibri" w:eastAsia="Times New Roman" w:hAnsi="Calibri" w:cs="Calibri"/>
+                <w:color w:val="000000"/>
+                <w:kern w:val="0"/>
+                <w:sz w:val="22"/>
+                <w:szCs w:val="22"/>
+                <w14:ligatures w14:val="none"/>
+              </w:rPr>
+            </w:pPr>
+            <w:r>
+              <w:rPr>
+                <w:rFonts w:ascii="Calibri" w:eastAsia="Times New Roman" w:hAnsi="Calibri" w:cs="Calibri"/>
+                <w:color w:val="000000"/>
+                <w:kern w:val="0"/>
+                <w:sz w:val="22"/>
+                <w:szCs w:val="22"/>
+                <w14:ligatures w14:val="none"/>
+              </w:rPr>
+              <w:t>11</w:t>
+            </w:r>
+          </w:p>
+        </w:tc>
+        <w:tc>
+          <w:tcPr>
+            <w:tcW w:w="1002" w:type="dxa"/>
+            <w:tcBorders>
+              <w:top w:val="nil"/>
+              <w:left w:val="nil"/>
+              <w:bottom w:val="single" w:sz="4" w:space="0" w:color="auto"/>
+              <w:right w:val="single" w:sz="4" w:space="0" w:color="auto"/>
+            </w:tcBorders>
+            <w:vAlign w:val="center"/>
+            <w:hideMark/>
+          </w:tcPr>
+          <w:p>
+            <w:pPr>
+              <w:spacing w:after="0" w:line="240" w:lineRule="auto"/>
+              <w:jc w:val="right"/>
+              <w:rPr>
+                <w:rFonts w:ascii="Calibri" w:eastAsia="Times New Roman" w:hAnsi="Calibri" w:cs="Calibri"/>
+                <w:color w:val="000000"/>
+                <w:kern w:val="0"/>
+                <w:sz w:val="22"/>
+                <w:szCs w:val="22"/>
+                <w14:ligatures w14:val="none"/>
+              </w:rPr>
+            </w:pPr>
+            <w:r>
+              <w:rPr>
+                <w:rFonts w:ascii="Calibri" w:eastAsia="Times New Roman" w:hAnsi="Calibri" w:cs="Calibri"/>
+                <w:color w:val="000000"/>
+                <w:kern w:val="0"/>
+                <w:sz w:val="22"/>
+                <w:szCs w:val="22"/>
+                <w14:ligatures w14:val="none"/>
+              </w:rPr>
+              <w:t>2</w:t>
+            </w:r>
+          </w:p>
+        </w:tc>
+        <w:tc>
+          <w:tcPr>
+            <w:tcW w:w="1423" w:type="dxa"/>
+            <w:tcBorders>
+              <w:top w:val="nil"/>
+              <w:left w:val="nil"/>
+              <w:bottom w:val="single" w:sz="4" w:space="0" w:color="auto"/>
+              <w:right w:val="single" w:sz="4" w:space="0" w:color="auto"/>
+            </w:tcBorders>
+            <w:vAlign w:val="center"/>
+            <w:hideMark/>
+          </w:tcPr>
+          <w:p>
+            <w:pPr>
+              <w:spacing w:after="0" w:line="240" w:lineRule="auto"/>
+              <w:rPr>
+                <w:rFonts w:ascii="Calibri" w:eastAsia="Times New Roman" w:hAnsi="Calibri" w:cs="Calibri"/>
+                <w:color w:val="000000"/>
+                <w:kern w:val="0"/>
+                <w:sz w:val="22"/>
+                <w:szCs w:val="22"/>
+                <w14:ligatures w14:val="none"/>
+              </w:rPr>
+            </w:pPr>
+            <w:r>
+              <w:rPr>
+                <w:rFonts w:ascii="Calibri" w:eastAsia="Times New Roman" w:hAnsi="Calibri" w:cs="Calibri"/>
+                <w:color w:val="000000"/>
+                <w:kern w:val="0"/>
+                <w:sz w:val="22"/>
+                <w:szCs w:val="22"/>
+                <w14:ligatures w14:val="none"/>
+              </w:rPr>
+              <w:t>Volt</w:t>
+            </w:r>
+          </w:p>
+        </w:tc>
+      </w:tr>
+      <w:tr>
+        <w:trPr>
+          <w:trHeight w:val="290"/>
+        </w:trPr>
+        <w:tc>
+          <w:tcPr>
+            <w:tcW w:w="1078" w:type="dxa"/>
+            <w:tcBorders>
+              <w:top w:val="nil"/>
+              <w:left w:val="single" w:sz="4" w:space="0" w:color="auto"/>
+              <w:bottom w:val="single" w:sz="4" w:space="0" w:color="auto"/>
+              <w:right w:val="single" w:sz="4" w:space="0" w:color="auto"/>
+            </w:tcBorders>
+            <w:noWrap/>
+            <w:vAlign w:val="bottom"/>
+            <w:hideMark/>
+          </w:tcPr>
+          <w:p>
+            <w:pPr>
+              <w:spacing w:after="0" w:line="240" w:lineRule="auto"/>
+              <w:jc w:val="right"/>
+              <w:rPr>
+                <w:rFonts w:ascii="Calibri" w:eastAsia="Times New Roman" w:hAnsi="Calibri" w:cs="Calibri"/>
+                <w:color w:val="000000"/>
+                <w:kern w:val="0"/>
+                <w:sz w:val="22"/>
+                <w:szCs w:val="22"/>
+                <w14:ligatures w14:val="none"/>
+              </w:rPr>
+            </w:pPr>
+            <w:r>
+              <w:rPr>
+                <w:rFonts w:ascii="Calibri" w:eastAsia="Times New Roman" w:hAnsi="Calibri" w:cs="Calibri"/>
+                <w:color w:val="000000"/>
+                <w:kern w:val="0"/>
+                <w:sz w:val="22"/>
+                <w:szCs w:val="22"/>
+                <w14:ligatures w14:val="none"/>
+              </w:rPr>
+              <w:t>12</w:t>
+            </w:r>
+          </w:p>
+        </w:tc>
+        <w:tc>
+          <w:tcPr>
+            <w:tcW w:w="1002" w:type="dxa"/>
+            <w:tcBorders>
+              <w:top w:val="nil"/>
+              <w:left w:val="nil"/>
+              <w:bottom w:val="single" w:sz="4" w:space="0" w:color="auto"/>
+              <w:right w:val="single" w:sz="4" w:space="0" w:color="auto"/>
+            </w:tcBorders>
+            <w:noWrap/>
+            <w:vAlign w:val="bottom"/>
+            <w:hideMark/>
+          </w:tcPr>
+          <w:p>
+            <w:pPr>
+              <w:spacing w:after="0" w:line="240" w:lineRule="auto"/>
+              <w:jc w:val="right"/>
+              <w:rPr>
+                <w:rFonts w:ascii="Calibri" w:eastAsia="Times New Roman" w:hAnsi="Calibri" w:cs="Calibri"/>
+                <w:color w:val="000000"/>
+                <w:kern w:val="0"/>
+                <w:sz w:val="22"/>
+                <w:szCs w:val="22"/>
+                <w14:ligatures w14:val="none"/>
+              </w:rPr>
+            </w:pPr>
+            <w:r>
+              <w:rPr>
+                <w:rFonts w:ascii="Calibri" w:eastAsia="Times New Roman" w:hAnsi="Calibri" w:cs="Calibri"/>
+                <w:color w:val="000000"/>
+                <w:kern w:val="0"/>
+                <w:sz w:val="22"/>
+                <w:szCs w:val="22"/>
+                <w14:ligatures w14:val="none"/>
+              </w:rPr>
+              <w:t>3</w:t>
+            </w:r>
+          </w:p>
+        </w:tc>
+        <w:tc>
+          <w:tcPr>
+            <w:tcW w:w="1423" w:type="dxa"/>
+            <w:tcBorders>
+              <w:top w:val="nil"/>
+              <w:left w:val="nil"/>
+              <w:bottom w:val="single" w:sz="4" w:space="0" w:color="auto"/>
+              <w:right w:val="single" w:sz="4" w:space="0" w:color="auto"/>
+            </w:tcBorders>
+            <w:noWrap/>
+            <w:vAlign w:val="bottom"/>
+            <w:hideMark/>
+          </w:tcPr>
+          <w:p>
+            <w:pPr>
+              <w:spacing w:after="0" w:line="240" w:lineRule="auto"/>
+              <w:rPr>
+                <w:rFonts w:ascii="Calibri" w:eastAsia="Times New Roman" w:hAnsi="Calibri" w:cs="Calibri"/>
+                <w:color w:val="000000"/>
+                <w:kern w:val="0"/>
+                <w:sz w:val="22"/>
+                <w:szCs w:val="22"/>
+                <w14:ligatures w14:val="none"/>
+              </w:rPr>
+            </w:pPr>
+            <w:r>
+              <w:rPr>
+                <w:rFonts w:ascii="Calibri" w:eastAsia="Times New Roman" w:hAnsi="Calibri" w:cs="Calibri"/>
+                <w:color w:val="000000"/>
+                <w:kern w:val="0"/>
+                <w:sz w:val="22"/>
+                <w:szCs w:val="22"/>
+                <w14:ligatures w14:val="none"/>
+              </w:rPr>
+              <w:t>Yaris</w:t>
+            </w:r>
+          </w:p>
+        </w:tc>
+      </w:tr>
+    </w:tbl>
+    <w:p/>
+    <w:p>
+      <w:proofErr w:type="spellStart"/>
+      <w:r>
+        <w:t>Tabla</w:t>
+      </w:r>
+      <w:proofErr w:type="spellEnd"/>
+      <w:r>
+        <w:t xml:space="preserve"> de Colores</w:t>
+      </w:r>
+    </w:p>
+    <w:tbl>
+      <w:tblPr>
+        <w:tblW w:w="2420" w:type="dxa"/>
+        <w:tblLook w:val="04A0" w:firstRow="1" w:lastRow="0" w:firstColumn="1" w:lastColumn="0" w:noHBand="0" w:noVBand="1"/>
+      </w:tblPr>
+      <w:tblGrid>
+        <w:gridCol w:w="1060"/>
+        <w:gridCol w:w="1360"/>
+      </w:tblGrid>
+      <w:tr>
+        <w:trPr>
+          <w:trHeight w:val="580"/>
+        </w:trPr>
+        <w:tc>
+          <w:tcPr>
+            <w:tcW w:w="1060" w:type="dxa"/>
+            <w:tcBorders>
+              <w:top w:val="single" w:sz="4" w:space="0" w:color="auto"/>
+              <w:left w:val="single" w:sz="4" w:space="0" w:color="auto"/>
+              <w:bottom w:val="single" w:sz="4" w:space="0" w:color="auto"/>
+              <w:right w:val="single" w:sz="4" w:space="0" w:color="auto"/>
+            </w:tcBorders>
+            <w:vAlign w:val="center"/>
+            <w:hideMark/>
+          </w:tcPr>
+          <w:p>
+            <w:pPr>
+              <w:spacing w:after="0" w:line="240" w:lineRule="auto"/>
+              <w:jc w:val="center"/>
+              <w:rPr>
+                <w:rFonts w:ascii="Calibri" w:eastAsia="Times New Roman" w:hAnsi="Calibri" w:cs="Calibri"/>
+                <w:b/>
+                <w:bCs/>
+                <w:color w:val="000000"/>
+                <w:kern w:val="0"/>
+                <w:sz w:val="22"/>
+                <w:szCs w:val="22"/>
+                <w14:ligatures w14:val="none"/>
+              </w:rPr>
+            </w:pPr>
+            <w:proofErr w:type="spellStart"/>
+            <w:r>
+              <w:rPr>
+                <w:rFonts w:ascii="Calibri" w:eastAsia="Times New Roman" w:hAnsi="Calibri" w:cs="Calibri"/>
+                <w:b/>
+                <w:bCs/>
+                <w:color w:val="000000"/>
+                <w:kern w:val="0"/>
+                <w:sz w:val="22"/>
+                <w:szCs w:val="22"/>
+                <w14:ligatures w14:val="none"/>
+              </w:rPr>
+              <w:t>color_id</w:t>
+            </w:r>
+            <w:proofErr w:type="spellEnd"/>
+          </w:p>
+        </w:tc>
+        <w:tc>
+          <w:tcPr>
+            <w:tcW w:w="1360" w:type="dxa"/>
+            <w:tcBorders>
+              <w:top w:val="single" w:sz="4" w:space="0" w:color="auto"/>
+              <w:left w:val="nil"/>
+              <w:bottom w:val="single" w:sz="4" w:space="0" w:color="auto"/>
+              <w:right w:val="single" w:sz="4" w:space="0" w:color="auto"/>
+            </w:tcBorders>
+            <w:vAlign w:val="center"/>
+            <w:hideMark/>
+          </w:tcPr>
+          <w:p>
+            <w:pPr>
+              <w:spacing w:after="0" w:line="240" w:lineRule="auto"/>
+              <w:jc w:val="center"/>
+              <w:rPr>
+                <w:rFonts w:ascii="Calibri" w:eastAsia="Times New Roman" w:hAnsi="Calibri" w:cs="Calibri"/>
+                <w:b/>
+                <w:bCs/>
+                <w:color w:val="000000"/>
+                <w:kern w:val="0"/>
+                <w:sz w:val="22"/>
+                <w:szCs w:val="22"/>
+                <w14:ligatures w14:val="none"/>
+              </w:rPr>
+            </w:pPr>
+            <w:proofErr w:type="spellStart"/>
+            <w:r>
+              <w:rPr>
+                <w:rFonts w:ascii="Calibri" w:eastAsia="Times New Roman" w:hAnsi="Calibri" w:cs="Calibri"/>
+                <w:b/>
+                <w:bCs/>
+                <w:color w:val="000000"/>
+                <w:kern w:val="0"/>
+                <w:sz w:val="22"/>
+                <w:szCs w:val="22"/>
+                <w14:ligatures w14:val="none"/>
+              </w:rPr>
+              <w:t>color_name</w:t>
+            </w:r>
+            <w:proofErr w:type="spellEnd"/>
+          </w:p>
+        </w:tc>
+      </w:tr>
+      <w:tr>
+        <w:trPr>
+          <w:trHeight w:val="290"/>
+        </w:trPr>
+        <w:tc>
+          <w:tcPr>
+            <w:tcW w:w="1060" w:type="dxa"/>
+            <w:tcBorders>
+              <w:top w:val="nil"/>
+              <w:left w:val="single" w:sz="4" w:space="0" w:color="auto"/>
+              <w:bottom w:val="single" w:sz="4" w:space="0" w:color="auto"/>
+              <w:right w:val="single" w:sz="4" w:space="0" w:color="auto"/>
+            </w:tcBorders>
+            <w:vAlign w:val="center"/>
+            <w:hideMark/>
+          </w:tcPr>
+          <w:p>
+            <w:pPr>
+              <w:spacing w:after="0" w:line="240" w:lineRule="auto"/>
+              <w:jc w:val="right"/>
+              <w:rPr>
+                <w:rFonts w:ascii="Calibri" w:eastAsia="Times New Roman" w:hAnsi="Calibri" w:cs="Calibri"/>
+                <w:color w:val="000000"/>
+                <w:kern w:val="0"/>
+                <w:sz w:val="22"/>
+                <w:szCs w:val="22"/>
+                <w14:ligatures w14:val="none"/>
+              </w:rPr>
+            </w:pPr>
+            <w:r>
+              <w:rPr>
+                <w:rFonts w:ascii="Calibri" w:eastAsia="Times New Roman" w:hAnsi="Calibri" w:cs="Calibri"/>
+                <w:color w:val="000000"/>
+                <w:kern w:val="0"/>
+                <w:sz w:val="22"/>
+                <w:szCs w:val="22"/>
+                <w14:ligatures w14:val="none"/>
+              </w:rPr>
+              <w:t>3</w:t>
+            </w:r>
+          </w:p>
+        </w:tc>
+        <w:tc>
+          <w:tcPr>
+            <w:tcW w:w="1360" w:type="dxa"/>
+            <w:tcBorders>
+              <w:top w:val="nil"/>
+              <w:left w:val="nil"/>
+              <w:bottom w:val="single" w:sz="4" w:space="0" w:color="auto"/>
+              <w:right w:val="single" w:sz="4" w:space="0" w:color="auto"/>
+            </w:tcBorders>
+            <w:vAlign w:val="center"/>
+            <w:hideMark/>
+          </w:tcPr>
+          <w:p>
+            <w:pPr>
+              <w:spacing w:after="0" w:line="240" w:lineRule="auto"/>
+              <w:rPr>
+                <w:rFonts w:ascii="Calibri" w:eastAsia="Times New Roman" w:hAnsi="Calibri" w:cs="Calibri"/>
+                <w:color w:val="000000"/>
+                <w:kern w:val="0"/>
+                <w:sz w:val="22"/>
+                <w:szCs w:val="22"/>
+                <w14:ligatures w14:val="none"/>
+              </w:rPr>
+            </w:pPr>
+            <w:r>
+              <w:rPr>
+                <w:rFonts w:ascii="Calibri" w:eastAsia="Times New Roman" w:hAnsi="Calibri" w:cs="Calibri"/>
+                <w:color w:val="000000"/>
+                <w:kern w:val="0"/>
+                <w:sz w:val="22"/>
+                <w:szCs w:val="22"/>
+                <w14:ligatures w14:val="none"/>
+              </w:rPr>
+              <w:t>Silver</w:t>
+            </w:r>
+          </w:p>
+        </w:tc>
+      </w:tr>
+      <w:tr>
+        <w:trPr>
+          <w:trHeight w:val="290"/>
+        </w:trPr>
+        <w:tc>
+          <w:tcPr>
+            <w:tcW w:w="1060" w:type="dxa"/>
+            <w:tcBorders>
+              <w:top w:val="nil"/>
+              <w:left w:val="single" w:sz="4" w:space="0" w:color="auto"/>
+              <w:bottom w:val="single" w:sz="4" w:space="0" w:color="auto"/>
+              <w:right w:val="single" w:sz="4" w:space="0" w:color="auto"/>
+            </w:tcBorders>
+            <w:vAlign w:val="center"/>
+            <w:hideMark/>
+          </w:tcPr>
+          <w:p>
+            <w:pPr>
+              <w:spacing w:after="0" w:line="240" w:lineRule="auto"/>
+              <w:jc w:val="right"/>
+              <w:rPr>
+                <w:rFonts w:ascii="Calibri" w:eastAsia="Times New Roman" w:hAnsi="Calibri" w:cs="Calibri"/>
+                <w:color w:val="000000"/>
+                <w:kern w:val="0"/>
+                <w:sz w:val="22"/>
+                <w:szCs w:val="22"/>
+                <w14:ligatures w14:val="none"/>
+              </w:rPr>
+            </w:pPr>
+            <w:r>
+              <w:rPr>
+                <w:rFonts w:ascii="Calibri" w:eastAsia="Times New Roman" w:hAnsi="Calibri" w:cs="Calibri"/>
+                <w:color w:val="000000"/>
+                <w:kern w:val="0"/>
+                <w:sz w:val="22"/>
+                <w:szCs w:val="22"/>
+                <w14:ligatures w14:val="none"/>
+              </w:rPr>
+              <w:t>5</w:t>
+            </w:r>
+          </w:p>
+        </w:tc>
+        <w:tc>
+          <w:tcPr>
+            <w:tcW w:w="1360" w:type="dxa"/>
+            <w:tcBorders>
+              <w:top w:val="nil"/>
+              <w:left w:val="nil"/>
+              <w:bottom w:val="single" w:sz="4" w:space="0" w:color="auto"/>
+              <w:right w:val="single" w:sz="4" w:space="0" w:color="auto"/>
+            </w:tcBorders>
+            <w:vAlign w:val="center"/>
+            <w:hideMark/>
+          </w:tcPr>
+          <w:p>
+            <w:pPr>
+              <w:spacing w:after="0" w:line="240" w:lineRule="auto"/>
+              <w:rPr>
+                <w:rFonts w:ascii="Calibri" w:eastAsia="Times New Roman" w:hAnsi="Calibri" w:cs="Calibri"/>
+                <w:color w:val="000000"/>
+                <w:kern w:val="0"/>
+                <w:sz w:val="22"/>
+                <w:szCs w:val="22"/>
+                <w14:ligatures w14:val="none"/>
+              </w:rPr>
+            </w:pPr>
+            <w:r>
+              <w:rPr>
+                <w:rFonts w:ascii="Calibri" w:eastAsia="Times New Roman" w:hAnsi="Calibri" w:cs="Calibri"/>
+                <w:color w:val="000000"/>
+                <w:kern w:val="0"/>
+                <w:sz w:val="22"/>
+                <w:szCs w:val="22"/>
+                <w14:ligatures w14:val="none"/>
+              </w:rPr>
+              <w:t>Blue</w:t>
+            </w:r>
+          </w:p>
+        </w:tc>
+      </w:tr>
+      <w:tr>
+        <w:trPr>
+          <w:trHeight w:val="290"/>
+        </w:trPr>
+        <w:tc>
+          <w:tcPr>
+            <w:tcW w:w="1060" w:type="dxa"/>
+            <w:tcBorders>
+              <w:top w:val="nil"/>
+              <w:left w:val="single" w:sz="4" w:space="0" w:color="auto"/>
+              <w:bottom w:val="single" w:sz="4" w:space="0" w:color="auto"/>
+              <w:right w:val="single" w:sz="4" w:space="0" w:color="auto"/>
+            </w:tcBorders>
+            <w:noWrap/>
+            <w:vAlign w:val="bottom"/>
+            <w:hideMark/>
+          </w:tcPr>
+          <w:p>
+            <w:pPr>
+              <w:spacing w:after="0" w:line="240" w:lineRule="auto"/>
+              <w:jc w:val="right"/>
+              <w:rPr>
+                <w:rFonts w:ascii="Calibri" w:eastAsia="Times New Roman" w:hAnsi="Calibri" w:cs="Calibri"/>
+                <w:color w:val="000000"/>
+                <w:kern w:val="0"/>
+                <w:sz w:val="22"/>
+                <w:szCs w:val="22"/>
+                <w14:ligatures w14:val="none"/>
+              </w:rPr>
+            </w:pPr>
+            <w:r>
+              <w:rPr>
+                <w:rFonts w:ascii="Calibri" w:eastAsia="Times New Roman" w:hAnsi="Calibri" w:cs="Calibri"/>
+                <w:color w:val="000000"/>
+                <w:kern w:val="0"/>
+                <w:sz w:val="22"/>
+                <w:szCs w:val="22"/>
+                <w14:ligatures w14:val="none"/>
+              </w:rPr>
+              <w:t>8</w:t>
+            </w:r>
+          </w:p>
+        </w:tc>
+        <w:tc>
+          <w:tcPr>
+            <w:tcW w:w="1360" w:type="dxa"/>
+            <w:tcBorders>
+              <w:top w:val="nil"/>
+              <w:left w:val="nil"/>
+              <w:bottom w:val="single" w:sz="4" w:space="0" w:color="auto"/>
+              <w:right w:val="single" w:sz="4" w:space="0" w:color="auto"/>
+            </w:tcBorders>
+            <w:noWrap/>
+            <w:vAlign w:val="bottom"/>
+            <w:hideMark/>
+          </w:tcPr>
+          <w:p>
+            <w:pPr>
+              <w:spacing w:after="0" w:line="240" w:lineRule="auto"/>
+              <w:rPr>
+                <w:rFonts w:ascii="Calibri" w:eastAsia="Times New Roman" w:hAnsi="Calibri" w:cs="Calibri"/>
+                <w:color w:val="000000"/>
+                <w:kern w:val="0"/>
+                <w:sz w:val="22"/>
+                <w:szCs w:val="22"/>
+                <w14:ligatures w14:val="none"/>
+              </w:rPr>
+            </w:pPr>
+            <w:r>
+              <w:rPr>
+                <w:rFonts w:ascii="Calibri" w:eastAsia="Times New Roman" w:hAnsi="Calibri" w:cs="Calibri"/>
+                <w:color w:val="000000"/>
+                <w:kern w:val="0"/>
+                <w:sz w:val="22"/>
+                <w:szCs w:val="22"/>
+                <w14:ligatures w14:val="none"/>
+              </w:rPr>
+              <w:t>Red</w:t>
+            </w:r>
+          </w:p>
+        </w:tc>
+      </w:tr>
+    </w:tbl>
+    <w:p/>
+    <w:p/>
+    <w:p/>
+    <w:p>
+      <w:proofErr w:type="spellStart"/>
+      <w:r>
+        <w:lastRenderedPageBreak/>
+        <w:t>Tabla</w:t>
+      </w:r>
+      <w:proofErr w:type="spellEnd"/>
+      <w:r>
+        <w:t xml:space="preserve"> de </w:t>
+      </w:r>
+      <w:proofErr w:type="spellStart"/>
+      <w:r>
+        <w:t>especificaciones</w:t>
+      </w:r>
+      <w:proofErr w:type="spellEnd"/>
+    </w:p>
+    <w:tbl>
+      <w:tblPr>
+        <w:tblW w:w="2880" w:type="dxa"/>
+        <w:tblLook w:val="04A0" w:firstRow="1" w:lastRow="0" w:firstColumn="1" w:lastColumn="0" w:noHBand="0" w:noVBand="1"/>
+      </w:tblPr>
+      <w:tblGrid>
+        <w:gridCol w:w="960"/>
+        <w:gridCol w:w="1078"/>
+        <w:gridCol w:w="960"/>
+      </w:tblGrid>
+      <w:tr>
+        <w:trPr>
+          <w:trHeight w:val="290"/>
+        </w:trPr>
+        <w:tc>
+          <w:tcPr>
+            <w:tcW w:w="960" w:type="dxa"/>
+            <w:tcBorders>
+              <w:top w:val="single" w:sz="4" w:space="0" w:color="auto"/>
+              <w:left w:val="single" w:sz="4" w:space="0" w:color="auto"/>
+              <w:bottom w:val="single" w:sz="4" w:space="0" w:color="auto"/>
+              <w:right w:val="single" w:sz="4" w:space="0" w:color="auto"/>
+            </w:tcBorders>
+            <w:vAlign w:val="center"/>
+            <w:hideMark/>
+          </w:tcPr>
+          <w:p>
+            <w:pPr>
+              <w:spacing w:after="0" w:line="240" w:lineRule="auto"/>
+              <w:jc w:val="center"/>
+              <w:rPr>
+                <w:rFonts w:ascii="Calibri" w:eastAsia="Times New Roman" w:hAnsi="Calibri" w:cs="Calibri"/>
+                <w:b/>
+                <w:bCs/>
+                <w:color w:val="000000"/>
+                <w:kern w:val="0"/>
+                <w:sz w:val="22"/>
+                <w:szCs w:val="22"/>
+                <w14:ligatures w14:val="none"/>
+              </w:rPr>
+            </w:pPr>
+            <w:proofErr w:type="spellStart"/>
+            <w:r>
+              <w:rPr>
+                <w:rFonts w:ascii="Calibri" w:eastAsia="Times New Roman" w:hAnsi="Calibri" w:cs="Calibri"/>
+                <w:b/>
+                <w:bCs/>
+                <w:color w:val="000000"/>
+                <w:kern w:val="0"/>
+                <w:sz w:val="22"/>
+                <w:szCs w:val="22"/>
+                <w14:ligatures w14:val="none"/>
+              </w:rPr>
+              <w:t>spec_id</w:t>
+            </w:r>
+            <w:proofErr w:type="spellEnd"/>
+          </w:p>
+        </w:tc>
+        <w:tc>
+          <w:tcPr>
+            <w:tcW w:w="960" w:type="dxa"/>
+            <w:tcBorders>
+              <w:top w:val="single" w:sz="4" w:space="0" w:color="auto"/>
+              <w:left w:val="nil"/>
+              <w:bottom w:val="single" w:sz="4" w:space="0" w:color="auto"/>
+              <w:right w:val="single" w:sz="4" w:space="0" w:color="auto"/>
+            </w:tcBorders>
+            <w:vAlign w:val="center"/>
+            <w:hideMark/>
+          </w:tcPr>
+          <w:p>
+            <w:pPr>
+              <w:spacing w:after="0" w:line="240" w:lineRule="auto"/>
+              <w:jc w:val="center"/>
+              <w:rPr>
+                <w:rFonts w:ascii="Calibri" w:eastAsia="Times New Roman" w:hAnsi="Calibri" w:cs="Calibri"/>
+                <w:b/>
+                <w:bCs/>
+                <w:color w:val="000000"/>
+                <w:kern w:val="0"/>
+                <w:sz w:val="22"/>
+                <w:szCs w:val="22"/>
+                <w14:ligatures w14:val="none"/>
+              </w:rPr>
+            </w:pPr>
+            <w:proofErr w:type="spellStart"/>
+            <w:r>
+              <w:rPr>
+                <w:rFonts w:ascii="Calibri" w:eastAsia="Times New Roman" w:hAnsi="Calibri" w:cs="Calibri"/>
+                <w:b/>
+                <w:bCs/>
+                <w:color w:val="000000"/>
+                <w:kern w:val="0"/>
+                <w:sz w:val="22"/>
+                <w:szCs w:val="22"/>
+                <w14:ligatures w14:val="none"/>
+              </w:rPr>
+              <w:t>model_id</w:t>
+            </w:r>
+            <w:proofErr w:type="spellEnd"/>
+          </w:p>
+        </w:tc>
+        <w:tc>
+          <w:tcPr>
+            <w:tcW w:w="960" w:type="dxa"/>
+            <w:tcBorders>
+              <w:top w:val="single" w:sz="4" w:space="0" w:color="auto"/>
+              <w:left w:val="nil"/>
+              <w:bottom w:val="single" w:sz="4" w:space="0" w:color="auto"/>
+              <w:right w:val="single" w:sz="4" w:space="0" w:color="auto"/>
+            </w:tcBorders>
+            <w:vAlign w:val="center"/>
+            <w:hideMark/>
+          </w:tcPr>
+          <w:p>
+            <w:pPr>
+              <w:spacing w:after="0" w:line="240" w:lineRule="auto"/>
+              <w:jc w:val="center"/>
+              <w:rPr>
+                <w:rFonts w:ascii="Calibri" w:eastAsia="Times New Roman" w:hAnsi="Calibri" w:cs="Calibri"/>
+                <w:b/>
+                <w:bCs/>
+                <w:color w:val="000000"/>
+                <w:kern w:val="0"/>
+                <w:sz w:val="22"/>
+                <w:szCs w:val="22"/>
+                <w14:ligatures w14:val="none"/>
+              </w:rPr>
+            </w:pPr>
+            <w:r>
+              <w:rPr>
+                <w:rFonts w:ascii="Calibri" w:eastAsia="Times New Roman" w:hAnsi="Calibri" w:cs="Calibri"/>
+                <w:b/>
+                <w:bCs/>
+                <w:color w:val="000000"/>
+                <w:kern w:val="0"/>
+                <w:sz w:val="22"/>
+                <w:szCs w:val="22"/>
+                <w14:ligatures w14:val="none"/>
+              </w:rPr>
+              <w:t>year</w:t>
+            </w:r>
+          </w:p>
+        </w:tc>
+      </w:tr>
+      <w:tr>
+        <w:trPr>
+          <w:trHeight w:val="290"/>
+        </w:trPr>
+        <w:tc>
+          <w:tcPr>
+            <w:tcW w:w="960" w:type="dxa"/>
+            <w:tcBorders>
+              <w:top w:val="nil"/>
+              <w:left w:val="single" w:sz="4" w:space="0" w:color="auto"/>
+              <w:bottom w:val="single" w:sz="4" w:space="0" w:color="auto"/>
+              <w:right w:val="single" w:sz="4" w:space="0" w:color="auto"/>
+            </w:tcBorders>
+            <w:vAlign w:val="center"/>
+            <w:hideMark/>
+          </w:tcPr>
+          <w:p>
+            <w:pPr>
+              <w:spacing w:after="0" w:line="240" w:lineRule="auto"/>
+              <w:jc w:val="right"/>
+              <w:rPr>
+                <w:rFonts w:ascii="Calibri" w:eastAsia="Times New Roman" w:hAnsi="Calibri" w:cs="Calibri"/>
+                <w:color w:val="000000"/>
+                <w:kern w:val="0"/>
+                <w:sz w:val="22"/>
+                <w:szCs w:val="22"/>
+                <w14:ligatures w14:val="none"/>
+              </w:rPr>
+            </w:pPr>
+            <w:r>
+              <w:rPr>
+                <w:rFonts w:ascii="Calibri" w:eastAsia="Times New Roman" w:hAnsi="Calibri" w:cs="Calibri"/>
+                <w:color w:val="000000"/>
+                <w:kern w:val="0"/>
+                <w:sz w:val="22"/>
+                <w:szCs w:val="22"/>
+                <w14:ligatures w14:val="none"/>
+              </w:rPr>
+              <w:t>101</w:t>
+            </w:r>
+          </w:p>
+        </w:tc>
+        <w:tc>
+          <w:tcPr>
+            <w:tcW w:w="960" w:type="dxa"/>
+            <w:tcBorders>
+              <w:top w:val="nil"/>
+              <w:left w:val="nil"/>
+              <w:bottom w:val="single" w:sz="4" w:space="0" w:color="auto"/>
+              <w:right w:val="single" w:sz="4" w:space="0" w:color="auto"/>
+            </w:tcBorders>
+            <w:vAlign w:val="center"/>
+            <w:hideMark/>
+          </w:tcPr>
+          <w:p>
+            <w:pPr>
+              <w:spacing w:after="0" w:line="240" w:lineRule="auto"/>
+              <w:jc w:val="right"/>
+              <w:rPr>
+                <w:rFonts w:ascii="Calibri" w:eastAsia="Times New Roman" w:hAnsi="Calibri" w:cs="Calibri"/>
+                <w:color w:val="000000"/>
+                <w:kern w:val="0"/>
+                <w:sz w:val="22"/>
+                <w:szCs w:val="22"/>
+                <w14:ligatures w14:val="none"/>
+              </w:rPr>
+            </w:pPr>
+            <w:r>
+              <w:rPr>
+                <w:rFonts w:ascii="Calibri" w:eastAsia="Times New Roman" w:hAnsi="Calibri" w:cs="Calibri"/>
+                <w:color w:val="000000"/>
+                <w:kern w:val="0"/>
+                <w:sz w:val="22"/>
+                <w:szCs w:val="22"/>
+                <w14:ligatures w14:val="none"/>
+              </w:rPr>
+              <w:t>10</w:t>
+            </w:r>
+          </w:p>
+        </w:tc>
+        <w:tc>
+          <w:tcPr>
+            <w:tcW w:w="960" w:type="dxa"/>
+            <w:tcBorders>
+              <w:top w:val="nil"/>
+              <w:left w:val="nil"/>
+              <w:bottom w:val="single" w:sz="4" w:space="0" w:color="auto"/>
+              <w:right w:val="single" w:sz="4" w:space="0" w:color="auto"/>
+            </w:tcBorders>
+            <w:vAlign w:val="center"/>
+            <w:hideMark/>
+          </w:tcPr>
+          <w:p>
+            <w:pPr>
+              <w:spacing w:after="0" w:line="240" w:lineRule="auto"/>
+              <w:jc w:val="right"/>
+              <w:rPr>
+                <w:rFonts w:ascii="Calibri" w:eastAsia="Times New Roman" w:hAnsi="Calibri" w:cs="Calibri"/>
+                <w:color w:val="000000"/>
+                <w:kern w:val="0"/>
+                <w:sz w:val="22"/>
+                <w:szCs w:val="22"/>
+                <w14:ligatures w14:val="none"/>
+              </w:rPr>
+            </w:pPr>
+            <w:r>
+              <w:rPr>
+                <w:rFonts w:ascii="Calibri" w:eastAsia="Times New Roman" w:hAnsi="Calibri" w:cs="Calibri"/>
+                <w:color w:val="000000"/>
+                <w:kern w:val="0"/>
+                <w:sz w:val="22"/>
+                <w:szCs w:val="22"/>
+                <w14:ligatures w14:val="none"/>
+              </w:rPr>
+              <w:t>2003</w:t>
+            </w:r>
+          </w:p>
+        </w:tc>
+      </w:tr>
+      <w:tr>
+        <w:trPr>
+          <w:trHeight w:val="290"/>
+        </w:trPr>
+        <w:tc>
+          <w:tcPr>
+            <w:tcW w:w="960" w:type="dxa"/>
+            <w:tcBorders>
+              <w:top w:val="nil"/>
+              <w:left w:val="single" w:sz="4" w:space="0" w:color="auto"/>
+              <w:bottom w:val="single" w:sz="4" w:space="0" w:color="auto"/>
+              <w:right w:val="single" w:sz="4" w:space="0" w:color="auto"/>
+            </w:tcBorders>
+            <w:vAlign w:val="center"/>
+            <w:hideMark/>
+          </w:tcPr>
+          <w:p>
+            <w:pPr>
+              <w:spacing w:after="0" w:line="240" w:lineRule="auto"/>
+              <w:jc w:val="right"/>
+              <w:rPr>
+                <w:rFonts w:ascii="Calibri" w:eastAsia="Times New Roman" w:hAnsi="Calibri" w:cs="Calibri"/>
+                <w:color w:val="000000"/>
+                <w:kern w:val="0"/>
+                <w:sz w:val="22"/>
+                <w:szCs w:val="22"/>
+                <w14:ligatures w14:val="none"/>
+              </w:rPr>
+            </w:pPr>
+            <w:r>
+              <w:rPr>
+                <w:rFonts w:ascii="Calibri" w:eastAsia="Times New Roman" w:hAnsi="Calibri" w:cs="Calibri"/>
+                <w:color w:val="000000"/>
+                <w:kern w:val="0"/>
+                <w:sz w:val="22"/>
+                <w:szCs w:val="22"/>
+                <w14:ligatures w14:val="none"/>
+              </w:rPr>
+              <w:t>202</w:t>
+            </w:r>
+          </w:p>
+        </w:tc>
+        <w:tc>
+          <w:tcPr>
+            <w:tcW w:w="960" w:type="dxa"/>
+            <w:tcBorders>
+              <w:top w:val="nil"/>
+              <w:left w:val="nil"/>
+              <w:bottom w:val="single" w:sz="4" w:space="0" w:color="auto"/>
+              <w:right w:val="single" w:sz="4" w:space="0" w:color="auto"/>
+            </w:tcBorders>
+            <w:vAlign w:val="center"/>
+            <w:hideMark/>
+          </w:tcPr>
+          <w:p>
+            <w:pPr>
+              <w:spacing w:after="0" w:line="240" w:lineRule="auto"/>
+              <w:jc w:val="right"/>
+              <w:rPr>
+                <w:rFonts w:ascii="Calibri" w:eastAsia="Times New Roman" w:hAnsi="Calibri" w:cs="Calibri"/>
+                <w:color w:val="000000"/>
+                <w:kern w:val="0"/>
+                <w:sz w:val="22"/>
+                <w:szCs w:val="22"/>
+                <w14:ligatures w14:val="none"/>
+              </w:rPr>
+            </w:pPr>
+            <w:r>
+              <w:rPr>
+                <w:rFonts w:ascii="Calibri" w:eastAsia="Times New Roman" w:hAnsi="Calibri" w:cs="Calibri"/>
+                <w:color w:val="000000"/>
+                <w:kern w:val="0"/>
+                <w:sz w:val="22"/>
+                <w:szCs w:val="22"/>
+                <w14:ligatures w14:val="none"/>
+              </w:rPr>
+              <w:t>11</w:t>
+            </w:r>
+          </w:p>
+        </w:tc>
+        <w:tc>
+          <w:tcPr>
+            <w:tcW w:w="960" w:type="dxa"/>
+            <w:tcBorders>
+              <w:top w:val="nil"/>
+              <w:left w:val="nil"/>
+              <w:bottom w:val="single" w:sz="4" w:space="0" w:color="auto"/>
+              <w:right w:val="single" w:sz="4" w:space="0" w:color="auto"/>
+            </w:tcBorders>
+            <w:vAlign w:val="center"/>
+            <w:hideMark/>
+          </w:tcPr>
+          <w:p>
+            <w:pPr>
+              <w:spacing w:after="0" w:line="240" w:lineRule="auto"/>
+              <w:jc w:val="right"/>
+              <w:rPr>
+                <w:rFonts w:ascii="Calibri" w:eastAsia="Times New Roman" w:hAnsi="Calibri" w:cs="Calibri"/>
+                <w:color w:val="000000"/>
+                <w:kern w:val="0"/>
+                <w:sz w:val="22"/>
+                <w:szCs w:val="22"/>
+                <w14:ligatures w14:val="none"/>
+              </w:rPr>
+            </w:pPr>
+            <w:r>
+              <w:rPr>
+                <w:rFonts w:ascii="Calibri" w:eastAsia="Times New Roman" w:hAnsi="Calibri" w:cs="Calibri"/>
+                <w:color w:val="000000"/>
+                <w:kern w:val="0"/>
+                <w:sz w:val="22"/>
+                <w:szCs w:val="22"/>
+                <w14:ligatures w14:val="none"/>
+              </w:rPr>
+              <w:t>2015</w:t>
+            </w:r>
+          </w:p>
+        </w:tc>
+      </w:tr>
+      <w:tr>
+        <w:trPr>
+          <w:trHeight w:val="290"/>
+        </w:trPr>
+        <w:tc>
+          <w:tcPr>
+            <w:tcW w:w="960" w:type="dxa"/>
+            <w:tcBorders>
+              <w:top w:val="nil"/>
+              <w:left w:val="single" w:sz="4" w:space="0" w:color="auto"/>
+              <w:bottom w:val="single" w:sz="4" w:space="0" w:color="auto"/>
+              <w:right w:val="single" w:sz="4" w:space="0" w:color="auto"/>
+            </w:tcBorders>
+            <w:noWrap/>
+            <w:vAlign w:val="bottom"/>
+            <w:hideMark/>
+          </w:tcPr>
+          <w:p>
+            <w:pPr>
+              <w:spacing w:after="0" w:line="240" w:lineRule="auto"/>
+              <w:jc w:val="right"/>
+              <w:rPr>
+                <w:rFonts w:ascii="Calibri" w:eastAsia="Times New Roman" w:hAnsi="Calibri" w:cs="Calibri"/>
+                <w:color w:val="000000"/>
+                <w:kern w:val="0"/>
+                <w:sz w:val="22"/>
+                <w:szCs w:val="22"/>
+                <w14:ligatures w14:val="none"/>
+              </w:rPr>
+            </w:pPr>
+            <w:r>
+              <w:rPr>
+                <w:rFonts w:ascii="Calibri" w:eastAsia="Times New Roman" w:hAnsi="Calibri" w:cs="Calibri"/>
+                <w:color w:val="000000"/>
+                <w:kern w:val="0"/>
+                <w:sz w:val="22"/>
+                <w:szCs w:val="22"/>
+                <w14:ligatures w14:val="none"/>
+              </w:rPr>
+              <w:t>303</w:t>
+            </w:r>
+          </w:p>
+        </w:tc>
+        <w:tc>
+          <w:tcPr>
+            <w:tcW w:w="960" w:type="dxa"/>
+            <w:tcBorders>
+              <w:top w:val="nil"/>
+              <w:left w:val="nil"/>
+              <w:bottom w:val="single" w:sz="4" w:space="0" w:color="auto"/>
+              <w:right w:val="single" w:sz="4" w:space="0" w:color="auto"/>
+            </w:tcBorders>
+            <w:noWrap/>
+            <w:vAlign w:val="bottom"/>
+            <w:hideMark/>
+          </w:tcPr>
+          <w:p>
+            <w:pPr>
+              <w:spacing w:after="0" w:line="240" w:lineRule="auto"/>
+              <w:jc w:val="right"/>
+              <w:rPr>
+                <w:rFonts w:ascii="Calibri" w:eastAsia="Times New Roman" w:hAnsi="Calibri" w:cs="Calibri"/>
+                <w:color w:val="000000"/>
+                <w:kern w:val="0"/>
+                <w:sz w:val="22"/>
+                <w:szCs w:val="22"/>
+                <w14:ligatures w14:val="none"/>
+              </w:rPr>
+            </w:pPr>
+            <w:r>
+              <w:rPr>
+                <w:rFonts w:ascii="Calibri" w:eastAsia="Times New Roman" w:hAnsi="Calibri" w:cs="Calibri"/>
+                <w:color w:val="000000"/>
+                <w:kern w:val="0"/>
+                <w:sz w:val="22"/>
+                <w:szCs w:val="22"/>
+                <w14:ligatures w14:val="none"/>
+              </w:rPr>
+              <w:t>12</w:t>
+            </w:r>
+          </w:p>
+        </w:tc>
+        <w:tc>
+          <w:tcPr>
+            <w:tcW w:w="960" w:type="dxa"/>
+            <w:tcBorders>
+              <w:top w:val="nil"/>
+              <w:left w:val="nil"/>
+              <w:bottom w:val="single" w:sz="4" w:space="0" w:color="auto"/>
+              <w:right w:val="single" w:sz="4" w:space="0" w:color="auto"/>
+            </w:tcBorders>
+            <w:noWrap/>
+            <w:vAlign w:val="bottom"/>
+            <w:hideMark/>
+          </w:tcPr>
+          <w:p>
+            <w:pPr>
+              <w:spacing w:after="0" w:line="240" w:lineRule="auto"/>
+              <w:jc w:val="right"/>
+              <w:rPr>
+                <w:rFonts w:ascii="Calibri" w:eastAsia="Times New Roman" w:hAnsi="Calibri" w:cs="Calibri"/>
+                <w:color w:val="000000"/>
+                <w:kern w:val="0"/>
+                <w:sz w:val="22"/>
+                <w:szCs w:val="22"/>
+                <w14:ligatures w14:val="none"/>
+              </w:rPr>
+            </w:pPr>
+            <w:r>
+              <w:rPr>
+                <w:rFonts w:ascii="Calibri" w:eastAsia="Times New Roman" w:hAnsi="Calibri" w:cs="Calibri"/>
+                <w:color w:val="000000"/>
+                <w:kern w:val="0"/>
+                <w:sz w:val="22"/>
+                <w:szCs w:val="22"/>
+                <w14:ligatures w14:val="none"/>
+              </w:rPr>
+              <w:t>2018</w:t>
+            </w:r>
+          </w:p>
+        </w:tc>
+      </w:tr>
+    </w:tbl>
+    <w:p/>
+    <w:p/>
+    <w:p>
+      <w:pPr>
+        <w:rPr>
+          <w:b/>
+          <w:bCs/>
+        </w:rPr>
+      </w:pPr>
+      <w:r>
+        <w:rPr>
+          <w:b/>
+          <w:bCs/>
+        </w:rPr>
+        <w:t xml:space="preserve">Nueva </w:t>
+      </w:r>
+      <w:proofErr w:type="spellStart"/>
+      <w:r>
+        <w:rPr>
+          <w:b/>
+          <w:bCs/>
+        </w:rPr>
+        <w:t>Tabla</w:t>
+      </w:r>
+      <w:proofErr w:type="spellEnd"/>
+      <w:r>
+        <w:rPr>
+          <w:b/>
+          <w:bCs/>
+        </w:rPr>
+        <w:t xml:space="preserve"> de Cars</w:t>
+      </w:r>
+    </w:p>
+    <w:tbl>
+      <w:tblPr>
+        <w:tblW w:w="3660" w:type="dxa"/>
+        <w:tblLook w:val="04A0" w:firstRow="1" w:lastRow="0" w:firstColumn="1" w:lastColumn="0" w:noHBand="0" w:noVBand="1"/>
+      </w:tblPr>
+      <w:tblGrid>
+        <w:gridCol w:w="2183"/>
+        <w:gridCol w:w="907"/>
+        <w:gridCol w:w="959"/>
+      </w:tblGrid>
+      <w:tr>
+        <w:trPr>
+          <w:trHeight w:val="290"/>
+        </w:trPr>
+        <w:tc>
+          <w:tcPr>
+            <w:tcW w:w="2040" w:type="dxa"/>
+            <w:tcBorders>
+              <w:top w:val="single" w:sz="4" w:space="0" w:color="auto"/>
+              <w:left w:val="single" w:sz="4" w:space="0" w:color="auto"/>
+              <w:bottom w:val="single" w:sz="4" w:space="0" w:color="auto"/>
+              <w:right w:val="single" w:sz="4" w:space="0" w:color="auto"/>
+            </w:tcBorders>
+            <w:vAlign w:val="center"/>
+            <w:hideMark/>
+          </w:tcPr>
+          <w:p>
+            <w:pPr>
+              <w:spacing w:after="0" w:line="240" w:lineRule="auto"/>
+              <w:jc w:val="center"/>
+              <w:rPr>
+                <w:rFonts w:ascii="Calibri" w:eastAsia="Times New Roman" w:hAnsi="Calibri" w:cs="Calibri"/>
+                <w:b/>
+                <w:bCs/>
+                <w:color w:val="000000"/>
+                <w:kern w:val="0"/>
+                <w:sz w:val="22"/>
+                <w:szCs w:val="22"/>
+                <w14:ligatures w14:val="none"/>
+              </w:rPr>
+            </w:pPr>
+            <w:r>
+              <w:rPr>
+                <w:rFonts w:ascii="Calibri" w:eastAsia="Times New Roman" w:hAnsi="Calibri" w:cs="Calibri"/>
+                <w:b/>
+                <w:bCs/>
+                <w:color w:val="000000"/>
+                <w:kern w:val="0"/>
+                <w:sz w:val="22"/>
+                <w:szCs w:val="22"/>
+                <w14:ligatures w14:val="none"/>
+              </w:rPr>
+              <w:t>vin</w:t>
+            </w:r>
+          </w:p>
+        </w:tc>
+        <w:tc>
+          <w:tcPr>
+            <w:tcW w:w="780" w:type="dxa"/>
+            <w:tcBorders>
+              <w:top w:val="single" w:sz="4" w:space="0" w:color="auto"/>
+              <w:left w:val="nil"/>
+              <w:bottom w:val="single" w:sz="4" w:space="0" w:color="auto"/>
+              <w:right w:val="single" w:sz="4" w:space="0" w:color="auto"/>
+            </w:tcBorders>
+            <w:vAlign w:val="center"/>
+            <w:hideMark/>
+          </w:tcPr>
+          <w:p>
+            <w:pPr>
+              <w:spacing w:after="0" w:line="240" w:lineRule="auto"/>
+              <w:jc w:val="center"/>
+              <w:rPr>
+                <w:rFonts w:ascii="Calibri" w:eastAsia="Times New Roman" w:hAnsi="Calibri" w:cs="Calibri"/>
+                <w:b/>
+                <w:bCs/>
+                <w:color w:val="000000"/>
+                <w:kern w:val="0"/>
+                <w:sz w:val="22"/>
+                <w:szCs w:val="22"/>
+                <w14:ligatures w14:val="none"/>
+              </w:rPr>
+            </w:pPr>
+            <w:proofErr w:type="spellStart"/>
+            <w:r>
+              <w:rPr>
+                <w:rFonts w:ascii="Calibri" w:eastAsia="Times New Roman" w:hAnsi="Calibri" w:cs="Calibri"/>
+                <w:b/>
+                <w:bCs/>
+                <w:color w:val="000000"/>
+                <w:kern w:val="0"/>
+                <w:sz w:val="22"/>
+                <w:szCs w:val="22"/>
+                <w14:ligatures w14:val="none"/>
+              </w:rPr>
+              <w:t>spec_id</w:t>
+            </w:r>
+            <w:proofErr w:type="spellEnd"/>
+          </w:p>
+        </w:tc>
+        <w:tc>
+          <w:tcPr>
+            <w:tcW w:w="840" w:type="dxa"/>
+            <w:tcBorders>
+              <w:top w:val="single" w:sz="4" w:space="0" w:color="auto"/>
+              <w:left w:val="nil"/>
+              <w:bottom w:val="single" w:sz="4" w:space="0" w:color="auto"/>
+              <w:right w:val="single" w:sz="4" w:space="0" w:color="auto"/>
+            </w:tcBorders>
+            <w:vAlign w:val="center"/>
+            <w:hideMark/>
+          </w:tcPr>
+          <w:p>
+            <w:pPr>
+              <w:spacing w:after="0" w:line="240" w:lineRule="auto"/>
+              <w:jc w:val="center"/>
+              <w:rPr>
+                <w:rFonts w:ascii="Calibri" w:eastAsia="Times New Roman" w:hAnsi="Calibri" w:cs="Calibri"/>
+                <w:b/>
+                <w:bCs/>
+                <w:color w:val="000000"/>
+                <w:kern w:val="0"/>
+                <w:sz w:val="22"/>
+                <w:szCs w:val="22"/>
+                <w14:ligatures w14:val="none"/>
+              </w:rPr>
+            </w:pPr>
+            <w:proofErr w:type="spellStart"/>
+            <w:r>
+              <w:rPr>
+                <w:rFonts w:ascii="Calibri" w:eastAsia="Times New Roman" w:hAnsi="Calibri" w:cs="Calibri"/>
+                <w:b/>
+                <w:bCs/>
+                <w:color w:val="000000"/>
+                <w:kern w:val="0"/>
+                <w:sz w:val="22"/>
+                <w:szCs w:val="22"/>
+                <w14:ligatures w14:val="none"/>
+              </w:rPr>
+              <w:t>color_id</w:t>
+            </w:r>
+            <w:proofErr w:type="spellEnd"/>
+          </w:p>
+        </w:tc>
+      </w:tr>
+      <w:tr>
+        <w:trPr>
+          <w:trHeight w:val="290"/>
+        </w:trPr>
+        <w:tc>
+          <w:tcPr>
+            <w:tcW w:w="2040" w:type="dxa"/>
+            <w:tcBorders>
+              <w:top w:val="nil"/>
+              <w:left w:val="single" w:sz="4" w:space="0" w:color="auto"/>
+              <w:bottom w:val="single" w:sz="4" w:space="0" w:color="auto"/>
+              <w:right w:val="single" w:sz="4" w:space="0" w:color="auto"/>
+            </w:tcBorders>
+            <w:vAlign w:val="center"/>
+            <w:hideMark/>
+          </w:tcPr>
+          <w:p>
+            <w:pPr>
+              <w:spacing w:after="0" w:line="240" w:lineRule="auto"/>
+              <w:rPr>
+                <w:rFonts w:ascii="Calibri" w:eastAsia="Times New Roman" w:hAnsi="Calibri" w:cs="Calibri"/>
+                <w:color w:val="000000"/>
+                <w:kern w:val="0"/>
+                <w:sz w:val="22"/>
+                <w:szCs w:val="22"/>
+                <w14:ligatures w14:val="none"/>
+              </w:rPr>
+            </w:pPr>
+            <w:r>
+              <w:rPr>
+                <w:rFonts w:ascii="Calibri" w:eastAsia="Times New Roman" w:hAnsi="Calibri" w:cs="Calibri"/>
+                <w:color w:val="000000"/>
+                <w:kern w:val="0"/>
+                <w:sz w:val="22"/>
+                <w:szCs w:val="22"/>
+                <w14:ligatures w14:val="none"/>
+              </w:rPr>
+              <w:t>JTDKB20U123456789</w:t>
+            </w:r>
+          </w:p>
+        </w:tc>
+        <w:tc>
+          <w:tcPr>
+            <w:tcW w:w="780" w:type="dxa"/>
+            <w:tcBorders>
+              <w:top w:val="nil"/>
+              <w:left w:val="nil"/>
+              <w:bottom w:val="single" w:sz="4" w:space="0" w:color="auto"/>
+              <w:right w:val="single" w:sz="4" w:space="0" w:color="auto"/>
+            </w:tcBorders>
+            <w:vAlign w:val="center"/>
+            <w:hideMark/>
+          </w:tcPr>
+          <w:p>
+            <w:pPr>
+              <w:spacing w:after="0" w:line="240" w:lineRule="auto"/>
+              <w:jc w:val="right"/>
+              <w:rPr>
+                <w:rFonts w:ascii="Calibri" w:eastAsia="Times New Roman" w:hAnsi="Calibri" w:cs="Calibri"/>
+                <w:color w:val="000000"/>
+                <w:kern w:val="0"/>
+                <w:sz w:val="22"/>
+                <w:szCs w:val="22"/>
+                <w14:ligatures w14:val="none"/>
+              </w:rPr>
+            </w:pPr>
+            <w:r>
+              <w:rPr>
+                <w:rFonts w:ascii="Calibri" w:eastAsia="Times New Roman" w:hAnsi="Calibri" w:cs="Calibri"/>
+                <w:color w:val="000000"/>
+                <w:kern w:val="0"/>
+                <w:sz w:val="22"/>
+                <w:szCs w:val="22"/>
+                <w14:ligatures w14:val="none"/>
+              </w:rPr>
+              <w:t>101</w:t>
+            </w:r>
+          </w:p>
+        </w:tc>
+        <w:tc>
+          <w:tcPr>
+            <w:tcW w:w="840" w:type="dxa"/>
+            <w:tcBorders>
+              <w:top w:val="nil"/>
+              <w:left w:val="nil"/>
+              <w:bottom w:val="single" w:sz="4" w:space="0" w:color="auto"/>
+              <w:right w:val="single" w:sz="4" w:space="0" w:color="auto"/>
+            </w:tcBorders>
+            <w:vAlign w:val="center"/>
+            <w:hideMark/>
+          </w:tcPr>
+          <w:p>
+            <w:pPr>
+              <w:spacing w:after="0" w:line="240" w:lineRule="auto"/>
+              <w:jc w:val="right"/>
+              <w:rPr>
+                <w:rFonts w:ascii="Calibri" w:eastAsia="Times New Roman" w:hAnsi="Calibri" w:cs="Calibri"/>
+                <w:color w:val="000000"/>
+                <w:kern w:val="0"/>
+                <w:sz w:val="22"/>
+                <w:szCs w:val="22"/>
+                <w14:ligatures w14:val="none"/>
+              </w:rPr>
+            </w:pPr>
+            <w:r>
+              <w:rPr>
+                <w:rFonts w:ascii="Calibri" w:eastAsia="Times New Roman" w:hAnsi="Calibri" w:cs="Calibri"/>
+                <w:color w:val="000000"/>
+                <w:kern w:val="0"/>
+                <w:sz w:val="22"/>
+                <w:szCs w:val="22"/>
+                <w14:ligatures w14:val="none"/>
+              </w:rPr>
+              <w:t>3</w:t>
+            </w:r>
+          </w:p>
+        </w:tc>
+      </w:tr>
+      <w:tr>
+        <w:trPr>
+          <w:trHeight w:val="290"/>
+        </w:trPr>
+        <w:tc>
+          <w:tcPr>
+            <w:tcW w:w="2040" w:type="dxa"/>
+            <w:tcBorders>
+              <w:top w:val="nil"/>
+              <w:left w:val="single" w:sz="4" w:space="0" w:color="auto"/>
+              <w:bottom w:val="single" w:sz="4" w:space="0" w:color="auto"/>
+              <w:right w:val="single" w:sz="4" w:space="0" w:color="auto"/>
+            </w:tcBorders>
+            <w:vAlign w:val="center"/>
+            <w:hideMark/>
+          </w:tcPr>
+          <w:p>
+            <w:pPr>
+              <w:spacing w:after="0" w:line="240" w:lineRule="auto"/>
+              <w:rPr>
+                <w:rFonts w:ascii="Calibri" w:eastAsia="Times New Roman" w:hAnsi="Calibri" w:cs="Calibri"/>
+                <w:color w:val="000000"/>
+                <w:kern w:val="0"/>
+                <w:sz w:val="22"/>
+                <w:szCs w:val="22"/>
+                <w14:ligatures w14:val="none"/>
+              </w:rPr>
+            </w:pPr>
+            <w:r>
+              <w:rPr>
+                <w:rFonts w:ascii="Calibri" w:eastAsia="Times New Roman" w:hAnsi="Calibri" w:cs="Calibri"/>
+                <w:color w:val="000000"/>
+                <w:kern w:val="0"/>
+                <w:sz w:val="22"/>
+                <w:szCs w:val="22"/>
+                <w14:ligatures w14:val="none"/>
+              </w:rPr>
+              <w:t>JTDKB20U987654321</w:t>
+            </w:r>
+          </w:p>
+        </w:tc>
+        <w:tc>
+          <w:tcPr>
+            <w:tcW w:w="780" w:type="dxa"/>
+            <w:tcBorders>
+              <w:top w:val="nil"/>
+              <w:left w:val="nil"/>
+              <w:bottom w:val="single" w:sz="4" w:space="0" w:color="auto"/>
+              <w:right w:val="single" w:sz="4" w:space="0" w:color="auto"/>
+            </w:tcBorders>
+            <w:vAlign w:val="center"/>
+            <w:hideMark/>
+          </w:tcPr>
+          <w:p>
+            <w:pPr>
+              <w:spacing w:after="0" w:line="240" w:lineRule="auto"/>
+              <w:jc w:val="right"/>
+              <w:rPr>
+                <w:rFonts w:ascii="Calibri" w:eastAsia="Times New Roman" w:hAnsi="Calibri" w:cs="Calibri"/>
+                <w:color w:val="000000"/>
+                <w:kern w:val="0"/>
+                <w:sz w:val="22"/>
+                <w:szCs w:val="22"/>
+                <w14:ligatures w14:val="none"/>
+              </w:rPr>
+            </w:pPr>
+            <w:r>
+              <w:rPr>
+                <w:rFonts w:ascii="Calibri" w:eastAsia="Times New Roman" w:hAnsi="Calibri" w:cs="Calibri"/>
+                <w:color w:val="000000"/>
+                <w:kern w:val="0"/>
+                <w:sz w:val="22"/>
+                <w:szCs w:val="22"/>
+                <w14:ligatures w14:val="none"/>
+              </w:rPr>
+              <w:t>101</w:t>
+            </w:r>
+          </w:p>
+        </w:tc>
+        <w:tc>
+          <w:tcPr>
+            <w:tcW w:w="840" w:type="dxa"/>
+            <w:tcBorders>
+              <w:top w:val="nil"/>
+              <w:left w:val="nil"/>
+              <w:bottom w:val="single" w:sz="4" w:space="0" w:color="auto"/>
+              <w:right w:val="single" w:sz="4" w:space="0" w:color="auto"/>
+            </w:tcBorders>
+            <w:vAlign w:val="center"/>
+            <w:hideMark/>
+          </w:tcPr>
+          <w:p>
+            <w:pPr>
+              <w:spacing w:after="0" w:line="240" w:lineRule="auto"/>
+              <w:jc w:val="right"/>
+              <w:rPr>
+                <w:rFonts w:ascii="Calibri" w:eastAsia="Times New Roman" w:hAnsi="Calibri" w:cs="Calibri"/>
+                <w:color w:val="000000"/>
+                <w:kern w:val="0"/>
+                <w:sz w:val="22"/>
+                <w:szCs w:val="22"/>
+                <w14:ligatures w14:val="none"/>
+              </w:rPr>
+            </w:pPr>
+            <w:r>
+              <w:rPr>
+                <w:rFonts w:ascii="Calibri" w:eastAsia="Times New Roman" w:hAnsi="Calibri" w:cs="Calibri"/>
+                <w:color w:val="000000"/>
+                <w:kern w:val="0"/>
+                <w:sz w:val="22"/>
+                <w:szCs w:val="22"/>
+                <w14:ligatures w14:val="none"/>
+              </w:rPr>
+              <w:t>5</w:t>
+            </w:r>
+          </w:p>
+        </w:tc>
+      </w:tr>
+      <w:tr>
+        <w:trPr>
+          <w:trHeight w:val="580"/>
+        </w:trPr>
+        <w:tc>
+          <w:tcPr>
+            <w:tcW w:w="2040" w:type="dxa"/>
+            <w:tcBorders>
+              <w:top w:val="nil"/>
+              <w:left w:val="single" w:sz="4" w:space="0" w:color="auto"/>
+              <w:bottom w:val="single" w:sz="4" w:space="0" w:color="auto"/>
+              <w:right w:val="single" w:sz="4" w:space="0" w:color="auto"/>
+            </w:tcBorders>
+            <w:vAlign w:val="center"/>
+            <w:hideMark/>
+          </w:tcPr>
+          <w:p>
+            <w:pPr>
+              <w:spacing w:after="0" w:line="240" w:lineRule="auto"/>
+              <w:rPr>
+                <w:rFonts w:ascii="Calibri" w:eastAsia="Times New Roman" w:hAnsi="Calibri" w:cs="Calibri"/>
+                <w:color w:val="000000"/>
+                <w:kern w:val="0"/>
+                <w:sz w:val="22"/>
+                <w:szCs w:val="22"/>
+                <w14:ligatures w14:val="none"/>
+              </w:rPr>
+            </w:pPr>
+            <w:r>
+              <w:rPr>
+                <w:rFonts w:ascii="Calibri" w:eastAsia="Times New Roman" w:hAnsi="Calibri" w:cs="Calibri"/>
+                <w:color w:val="000000"/>
+                <w:kern w:val="0"/>
+                <w:sz w:val="22"/>
+                <w:szCs w:val="22"/>
+                <w14:ligatures w14:val="none"/>
+              </w:rPr>
+              <w:t>3N1AB7AP8KY123456</w:t>
+            </w:r>
+          </w:p>
+        </w:tc>
+        <w:tc>
+          <w:tcPr>
+            <w:tcW w:w="780" w:type="dxa"/>
+            <w:tcBorders>
+              <w:top w:val="nil"/>
+              <w:left w:val="nil"/>
+              <w:bottom w:val="single" w:sz="4" w:space="0" w:color="auto"/>
+              <w:right w:val="single" w:sz="4" w:space="0" w:color="auto"/>
+            </w:tcBorders>
+            <w:vAlign w:val="center"/>
+            <w:hideMark/>
+          </w:tcPr>
+          <w:p>
+            <w:pPr>
+              <w:spacing w:after="0" w:line="240" w:lineRule="auto"/>
+              <w:jc w:val="right"/>
+              <w:rPr>
+                <w:rFonts w:ascii="Calibri" w:eastAsia="Times New Roman" w:hAnsi="Calibri" w:cs="Calibri"/>
+                <w:color w:val="000000"/>
+                <w:kern w:val="0"/>
+                <w:sz w:val="22"/>
+                <w:szCs w:val="22"/>
+                <w14:ligatures w14:val="none"/>
+              </w:rPr>
+            </w:pPr>
+            <w:r>
+              <w:rPr>
+                <w:rFonts w:ascii="Calibri" w:eastAsia="Times New Roman" w:hAnsi="Calibri" w:cs="Calibri"/>
+                <w:color w:val="000000"/>
+                <w:kern w:val="0"/>
+                <w:sz w:val="22"/>
+                <w:szCs w:val="22"/>
+                <w14:ligatures w14:val="none"/>
+              </w:rPr>
+              <w:t>202</w:t>
+            </w:r>
+          </w:p>
+        </w:tc>
+        <w:tc>
+          <w:tcPr>
+            <w:tcW w:w="840" w:type="dxa"/>
+            <w:tcBorders>
+              <w:top w:val="nil"/>
+              <w:left w:val="nil"/>
+              <w:bottom w:val="single" w:sz="4" w:space="0" w:color="auto"/>
+              <w:right w:val="single" w:sz="4" w:space="0" w:color="auto"/>
+            </w:tcBorders>
+            <w:vAlign w:val="center"/>
+            <w:hideMark/>
+          </w:tcPr>
+          <w:p>
+            <w:pPr>
+              <w:spacing w:after="0" w:line="240" w:lineRule="auto"/>
+              <w:jc w:val="right"/>
+              <w:rPr>
+                <w:rFonts w:ascii="Calibri" w:eastAsia="Times New Roman" w:hAnsi="Calibri" w:cs="Calibri"/>
+                <w:color w:val="000000"/>
+                <w:kern w:val="0"/>
+                <w:sz w:val="22"/>
+                <w:szCs w:val="22"/>
+                <w14:ligatures w14:val="none"/>
+              </w:rPr>
+            </w:pPr>
+            <w:r>
+              <w:rPr>
+                <w:rFonts w:ascii="Calibri" w:eastAsia="Times New Roman" w:hAnsi="Calibri" w:cs="Calibri"/>
+                <w:color w:val="000000"/>
+                <w:kern w:val="0"/>
+                <w:sz w:val="22"/>
+                <w:szCs w:val="22"/>
+                <w14:ligatures w14:val="none"/>
+              </w:rPr>
+              <w:t>3</w:t>
+            </w:r>
+          </w:p>
+        </w:tc>
+      </w:tr>
+    </w:tbl>
     <w:p/>
     <w:sectPr>
       <w:pgSz w:w="12240" w:h="15840"/>

</xml_diff>